<commit_message>
Buy / Sell Crpyto
</commit_message>
<xml_diff>
--- a/2o Παραδοτέο/docxs/UseCases-v0.1.docx
+++ b/2o Παραδοτέο/docxs/UseCases-v0.1.docx
@@ -14377,6 +14377,7 @@
           <w:sz w:val="24"/>
           <w:szCs w:val="24"/>
           <w:u w:val="single"/>
+          <w:lang w:val="en-US"/>
         </w:rPr>
       </w:pPr>
     </w:p>
@@ -14639,21 +14640,116 @@
         <w:ind w:firstLine="11"/>
         <w:rPr>
           <w:rFonts w:cstheme="minorHAnsi"/>
-          <w:sz w:val="24"/>
-          <w:szCs w:val="24"/>
-        </w:rPr>
-      </w:pPr>
-      <w:r>
-        <w:rPr>
-          <w:rFonts w:cstheme="minorHAnsi"/>
-          <w:sz w:val="24"/>
-          <w:szCs w:val="24"/>
-        </w:rPr>
-        <w:t xml:space="preserve">4.1. Ο χρήστης επιλέγει την αγορά κρυπτονομίσματος, πατώντας το πλήκτρο </w:t>
-      </w:r>
-      <w:r>
-        <w:rPr>
-          <w:rFonts w:cstheme="minorHAnsi"/>
+          <w:color w:val="FF0000"/>
+          <w:sz w:val="24"/>
+          <w:szCs w:val="24"/>
+        </w:rPr>
+      </w:pPr>
+      <w:r>
+        <w:rPr>
+          <w:rFonts w:cstheme="minorHAnsi"/>
+          <w:color w:val="FF0000"/>
+          <w:sz w:val="24"/>
+          <w:szCs w:val="24"/>
+        </w:rPr>
+        <w:t>1. Ο χρήστης επιλέγει την αγορά κρυπτονομ</w:t>
+      </w:r>
+      <w:r>
+        <w:rPr>
+          <w:rFonts w:cstheme="minorHAnsi"/>
+          <w:color w:val="FF0000"/>
+          <w:sz w:val="24"/>
+          <w:szCs w:val="24"/>
+        </w:rPr>
+        <w:t>ι</w:t>
+      </w:r>
+      <w:r>
+        <w:rPr>
+          <w:rFonts w:cstheme="minorHAnsi"/>
+          <w:color w:val="FF0000"/>
+          <w:sz w:val="24"/>
+          <w:szCs w:val="24"/>
+        </w:rPr>
+        <w:t>σμ</w:t>
+      </w:r>
+      <w:r>
+        <w:rPr>
+          <w:rFonts w:cstheme="minorHAnsi"/>
+          <w:color w:val="FF0000"/>
+          <w:sz w:val="24"/>
+          <w:szCs w:val="24"/>
+        </w:rPr>
+        <w:t>ά</w:t>
+      </w:r>
+      <w:r>
+        <w:rPr>
+          <w:rFonts w:cstheme="minorHAnsi"/>
+          <w:color w:val="FF0000"/>
+          <w:sz w:val="24"/>
+          <w:szCs w:val="24"/>
+        </w:rPr>
+        <w:t>τ</w:t>
+      </w:r>
+      <w:r>
+        <w:rPr>
+          <w:rFonts w:cstheme="minorHAnsi"/>
+          <w:color w:val="FF0000"/>
+          <w:sz w:val="24"/>
+          <w:szCs w:val="24"/>
+        </w:rPr>
+        <w:t xml:space="preserve">ων </w:t>
+      </w:r>
+      <w:r>
+        <w:rPr>
+          <w:rFonts w:cstheme="minorHAnsi"/>
+          <w:color w:val="FF0000"/>
+          <w:sz w:val="24"/>
+          <w:szCs w:val="24"/>
+        </w:rPr>
+        <w:t xml:space="preserve">, πατώντας το πλήκτρο </w:t>
+      </w:r>
+      <w:r>
+        <w:rPr>
+          <w:rFonts w:cstheme="minorHAnsi"/>
+          <w:color w:val="FF0000"/>
+          <w:sz w:val="24"/>
+          <w:szCs w:val="24"/>
+          <w:lang w:val="en-US"/>
+        </w:rPr>
+        <w:t>Get</w:t>
+      </w:r>
+      <w:r>
+        <w:rPr>
+          <w:rFonts w:cstheme="minorHAnsi"/>
+          <w:color w:val="FF0000"/>
+          <w:sz w:val="24"/>
+          <w:szCs w:val="24"/>
+        </w:rPr>
+        <w:t xml:space="preserve"> </w:t>
+      </w:r>
+      <w:r>
+        <w:rPr>
+          <w:rFonts w:cstheme="minorHAnsi"/>
+          <w:color w:val="FF0000"/>
+          <w:sz w:val="24"/>
+          <w:szCs w:val="24"/>
+          <w:lang w:val="en-US"/>
+        </w:rPr>
+        <w:t>Started</w:t>
+      </w:r>
+      <w:r>
+        <w:rPr>
+          <w:rFonts w:cstheme="minorHAnsi"/>
+          <w:color w:val="FF0000"/>
+          <w:sz w:val="24"/>
+          <w:szCs w:val="24"/>
+        </w:rPr>
+        <w:t xml:space="preserve"> το οποίο βρίσκεται στο πεδίο “</w:t>
+      </w:r>
+      <w:r>
+        <w:rPr>
+          <w:rFonts w:cstheme="minorHAnsi"/>
+          <w:color w:val="FF0000"/>
           <w:sz w:val="24"/>
           <w:szCs w:val="24"/>
           <w:lang w:val="en-US"/>
@@ -14663,11 +14759,106 @@
       <w:r>
         <w:rPr>
           <w:rFonts w:cstheme="minorHAnsi"/>
+          <w:color w:val="FF0000"/>
+          <w:sz w:val="24"/>
+          <w:szCs w:val="24"/>
+        </w:rPr>
+        <w:t xml:space="preserve"> </w:t>
+      </w:r>
+      <w:r>
+        <w:rPr>
+          <w:rFonts w:cstheme="minorHAnsi"/>
+          <w:color w:val="FF0000"/>
+          <w:sz w:val="24"/>
+          <w:szCs w:val="24"/>
+          <w:lang w:val="en-US"/>
+        </w:rPr>
+        <w:t>Crypto</w:t>
+      </w:r>
+      <w:r>
+        <w:rPr>
+          <w:rFonts w:cstheme="minorHAnsi"/>
+          <w:color w:val="FF0000"/>
+          <w:sz w:val="24"/>
+          <w:szCs w:val="24"/>
+        </w:rPr>
+        <w:t>” της οθόνης “</w:t>
+      </w:r>
+      <w:r>
+        <w:rPr>
+          <w:rFonts w:cstheme="minorHAnsi"/>
+          <w:color w:val="FF0000"/>
+          <w:sz w:val="24"/>
+          <w:szCs w:val="24"/>
+          <w:lang w:val="en-US"/>
+        </w:rPr>
+        <w:t>My</w:t>
+      </w:r>
+      <w:r>
+        <w:rPr>
+          <w:rFonts w:cstheme="minorHAnsi"/>
+          <w:color w:val="FF0000"/>
+          <w:sz w:val="24"/>
+          <w:szCs w:val="24"/>
+        </w:rPr>
+        <w:t xml:space="preserve"> </w:t>
+      </w:r>
+      <w:r>
+        <w:rPr>
+          <w:rFonts w:cstheme="minorHAnsi"/>
+          <w:color w:val="FF0000"/>
+          <w:sz w:val="24"/>
+          <w:szCs w:val="24"/>
+          <w:lang w:val="en-US"/>
+        </w:rPr>
+        <w:t>Profile</w:t>
+      </w:r>
+      <w:r>
+        <w:rPr>
+          <w:rFonts w:cstheme="minorHAnsi"/>
+          <w:color w:val="FF0000"/>
+          <w:sz w:val="24"/>
+          <w:szCs w:val="24"/>
+        </w:rPr>
+        <w:t>”</w:t>
+      </w:r>
+      <w:r>
+        <w:rPr>
+          <w:rFonts w:cstheme="minorHAnsi"/>
+          <w:color w:val="FF0000"/>
           <w:sz w:val="24"/>
           <w:szCs w:val="24"/>
         </w:rPr>
         <w:t>.</w:t>
       </w:r>
+      <w:r>
+        <w:rPr>
+          <w:rFonts w:cstheme="minorHAnsi"/>
+          <w:color w:val="FF0000"/>
+          <w:sz w:val="24"/>
+          <w:szCs w:val="24"/>
+        </w:rPr>
+        <w:t xml:space="preserve">  Στη συνέχεια επιλέγει το κουμπί </w:t>
+      </w:r>
+      <w:r>
+        <w:rPr>
+          <w:rFonts w:cstheme="minorHAnsi"/>
+          <w:color w:val="FF0000"/>
+          <w:sz w:val="24"/>
+          <w:szCs w:val="24"/>
+          <w:lang w:val="en-US"/>
+        </w:rPr>
+        <w:t>Buy</w:t>
+      </w:r>
+      <w:r>
+        <w:rPr>
+          <w:rFonts w:cstheme="minorHAnsi"/>
+          <w:color w:val="FF0000"/>
+          <w:sz w:val="24"/>
+          <w:szCs w:val="24"/>
+        </w:rPr>
+        <w:t xml:space="preserve"> για να πραγματοποιήσει μια νέα αγορά. </w:t>
+      </w:r>
     </w:p>
     <w:p>
       <w:pPr>
@@ -14695,7 +14886,8 @@
           <w:sz w:val="24"/>
           <w:szCs w:val="24"/>
         </w:rPr>
-        <w:t>4.2. Το σύστημα εμφανίζει την οθόνη “</w:t>
+        <w:lastRenderedPageBreak/>
+        <w:t>2. Το σύστημα εμφανίζει την οθόνη “</w:t>
       </w:r>
       <w:r>
         <w:rPr>
@@ -14758,8 +14950,1960 @@
           <w:sz w:val="24"/>
           <w:szCs w:val="24"/>
         </w:rPr>
+        <w:t xml:space="preserve">3. Ο χρήστης επιλέγει το αντίστοιχο κρυπτονόμισμα. </w:t>
+      </w:r>
+    </w:p>
+    <w:p>
+      <w:pPr>
+        <w:spacing w:after="0"/>
+        <w:ind w:firstLine="720"/>
+        <w:rPr>
+          <w:rFonts w:cstheme="minorHAnsi"/>
+          <w:sz w:val="24"/>
+          <w:szCs w:val="24"/>
+        </w:rPr>
+      </w:pPr>
+    </w:p>
+    <w:p>
+      <w:pPr>
+        <w:spacing w:after="0"/>
+        <w:rPr>
+          <w:rFonts w:cstheme="minorHAnsi"/>
+          <w:sz w:val="24"/>
+          <w:szCs w:val="24"/>
+        </w:rPr>
+      </w:pPr>
+      <w:r>
+        <w:rPr>
+          <w:rFonts w:cstheme="minorHAnsi"/>
+          <w:sz w:val="24"/>
+          <w:szCs w:val="24"/>
+        </w:rPr>
+        <w:t>4. Το σύστημα εμφανίζει την οθόνη αγοράς “</w:t>
+      </w:r>
+      <w:r>
+        <w:rPr>
+          <w:rFonts w:cstheme="minorHAnsi"/>
+          <w:sz w:val="24"/>
+          <w:szCs w:val="24"/>
+          <w:lang w:val="en-US"/>
+        </w:rPr>
+        <w:t>Buy</w:t>
+      </w:r>
+      <w:r>
+        <w:rPr>
+          <w:rFonts w:cstheme="minorHAnsi"/>
+          <w:sz w:val="24"/>
+          <w:szCs w:val="24"/>
+        </w:rPr>
+        <w:t xml:space="preserve"> </w:t>
+      </w:r>
+      <w:r>
+        <w:rPr>
+          <w:rFonts w:cstheme="minorHAnsi"/>
+          <w:sz w:val="24"/>
+          <w:szCs w:val="24"/>
+          <w:lang w:val="en-US"/>
+        </w:rPr>
+        <w:t>Crypto</w:t>
+      </w:r>
+      <w:r>
+        <w:rPr>
+          <w:rFonts w:cstheme="minorHAnsi"/>
+          <w:sz w:val="24"/>
+          <w:szCs w:val="24"/>
+        </w:rPr>
+        <w:t>”, στην οποία ο χρήστης έχει την δυνατότητα επιλογής του ποσού συναλλαγής.</w:t>
+      </w:r>
+    </w:p>
+    <w:p>
+      <w:pPr>
+        <w:spacing w:after="0"/>
+        <w:ind w:firstLine="720"/>
+        <w:rPr>
+          <w:rFonts w:cstheme="minorHAnsi"/>
+          <w:sz w:val="24"/>
+          <w:szCs w:val="24"/>
+        </w:rPr>
+      </w:pPr>
+    </w:p>
+    <w:p>
+      <w:pPr>
+        <w:spacing w:after="0"/>
+        <w:rPr>
+          <w:rFonts w:cstheme="minorHAnsi"/>
+          <w:sz w:val="24"/>
+          <w:szCs w:val="24"/>
+        </w:rPr>
+      </w:pPr>
+      <w:r>
+        <w:rPr>
+          <w:rFonts w:cstheme="minorHAnsi"/>
+          <w:sz w:val="24"/>
+          <w:szCs w:val="24"/>
+        </w:rPr>
+        <w:t>5. Ο χρήστης πληκτρολογεί το ποσό συναλλαγής.</w:t>
+      </w:r>
+    </w:p>
+    <w:p>
+      <w:pPr>
+        <w:spacing w:after="0"/>
+        <w:ind w:firstLine="720"/>
+        <w:rPr>
+          <w:rFonts w:cstheme="minorHAnsi"/>
+          <w:sz w:val="24"/>
+          <w:szCs w:val="24"/>
+        </w:rPr>
+      </w:pPr>
+    </w:p>
+    <w:p>
+      <w:pPr>
+        <w:spacing w:after="0"/>
+        <w:rPr>
+          <w:rFonts w:cstheme="minorHAnsi"/>
+          <w:sz w:val="24"/>
+          <w:szCs w:val="24"/>
+        </w:rPr>
+      </w:pPr>
+      <w:r>
+        <w:rPr>
+          <w:rFonts w:cstheme="minorHAnsi"/>
+          <w:sz w:val="24"/>
+          <w:szCs w:val="24"/>
+        </w:rPr>
+        <w:t>6. Ο χρήστης επιβεβαιώνει την συναλλαγή, πατώντας το πλήκτρο “</w:t>
+      </w:r>
+      <w:r>
+        <w:rPr>
+          <w:rFonts w:cstheme="minorHAnsi"/>
+          <w:sz w:val="24"/>
+          <w:szCs w:val="24"/>
+          <w:lang w:val="en-US"/>
+        </w:rPr>
+        <w:t>Buy</w:t>
+      </w:r>
+      <w:r>
+        <w:rPr>
+          <w:rFonts w:cstheme="minorHAnsi"/>
+          <w:sz w:val="24"/>
+          <w:szCs w:val="24"/>
+        </w:rPr>
+        <w:t>”.</w:t>
+      </w:r>
+    </w:p>
+    <w:p>
+      <w:pPr>
+        <w:spacing w:after="0"/>
+        <w:ind w:firstLine="720"/>
+        <w:rPr>
+          <w:rFonts w:cstheme="minorHAnsi"/>
+          <w:sz w:val="24"/>
+          <w:szCs w:val="24"/>
+        </w:rPr>
+      </w:pPr>
+    </w:p>
+    <w:p>
+      <w:pPr>
+        <w:spacing w:after="0"/>
+        <w:ind w:firstLine="11"/>
+        <w:rPr>
+          <w:rFonts w:cstheme="minorHAnsi"/>
+          <w:sz w:val="24"/>
+          <w:szCs w:val="24"/>
+        </w:rPr>
+      </w:pPr>
+      <w:r>
+        <w:rPr>
+          <w:rFonts w:cstheme="minorHAnsi"/>
+          <w:sz w:val="24"/>
+          <w:szCs w:val="24"/>
+        </w:rPr>
+        <w:t xml:space="preserve">7. Το σύστημα ελέγχει επιτυχώς την διαθεσιμότητα του ποσού που έχει πληκτρολογήσει ο χρήστης με βάση το υπόλοιπο του τραπεζικού λογαριασμού του. </w:t>
+      </w:r>
+    </w:p>
+    <w:p>
+      <w:pPr>
+        <w:spacing w:after="0"/>
+        <w:ind w:firstLine="720"/>
+        <w:rPr>
+          <w:rFonts w:cstheme="minorHAnsi"/>
+          <w:b/>
+          <w:bCs/>
+          <w:sz w:val="24"/>
+          <w:szCs w:val="24"/>
+        </w:rPr>
+      </w:pPr>
+    </w:p>
+    <w:p>
+      <w:pPr>
+        <w:spacing w:after="0"/>
+        <w:ind w:firstLine="11"/>
+        <w:rPr>
+          <w:rFonts w:cstheme="minorHAnsi"/>
+          <w:sz w:val="24"/>
+          <w:szCs w:val="24"/>
+        </w:rPr>
+      </w:pPr>
+      <w:r>
+        <w:rPr>
+          <w:rFonts w:cstheme="minorHAnsi"/>
+          <w:sz w:val="24"/>
+          <w:szCs w:val="24"/>
+        </w:rPr>
+        <w:t>8. Το σύστημα πραγματοποιεί την συγκεκριμένη συναλλαγή, καταχωρώντας τη στην βάση του τραπεζικού συστήματος.</w:t>
+      </w:r>
+    </w:p>
+    <w:p>
+      <w:pPr>
+        <w:spacing w:after="0"/>
+        <w:ind w:firstLine="11"/>
+        <w:rPr>
+          <w:rFonts w:cstheme="minorHAnsi"/>
+          <w:sz w:val="24"/>
+          <w:szCs w:val="24"/>
+        </w:rPr>
+      </w:pPr>
+    </w:p>
+    <w:p>
+      <w:pPr>
+        <w:spacing w:after="0"/>
+        <w:ind w:firstLine="11"/>
+        <w:rPr>
+          <w:rFonts w:cstheme="minorHAnsi"/>
+          <w:sz w:val="24"/>
+          <w:szCs w:val="24"/>
+        </w:rPr>
+      </w:pPr>
+      <w:r>
+        <w:rPr>
+          <w:rFonts w:cstheme="minorHAnsi"/>
+          <w:sz w:val="24"/>
+          <w:szCs w:val="24"/>
+        </w:rPr>
+        <w:t xml:space="preserve">9. Το σύστημα ανανεώνει τόσο το υπόλοιπο του </w:t>
+      </w:r>
+      <w:r>
+        <w:rPr>
+          <w:rFonts w:cstheme="minorHAnsi"/>
+          <w:sz w:val="24"/>
+          <w:szCs w:val="24"/>
+          <w:lang w:val="en-US"/>
+        </w:rPr>
+        <w:t>Fiat</w:t>
+      </w:r>
+      <w:r>
+        <w:rPr>
+          <w:rFonts w:cstheme="minorHAnsi"/>
+          <w:sz w:val="24"/>
+          <w:szCs w:val="24"/>
+        </w:rPr>
+        <w:t xml:space="preserve"> </w:t>
+      </w:r>
+      <w:r>
+        <w:rPr>
+          <w:rFonts w:cstheme="minorHAnsi"/>
+          <w:sz w:val="24"/>
+          <w:szCs w:val="24"/>
+          <w:lang w:val="en-US"/>
+        </w:rPr>
+        <w:t>currency</w:t>
+      </w:r>
+      <w:r>
+        <w:rPr>
+          <w:rFonts w:cstheme="minorHAnsi"/>
+          <w:sz w:val="24"/>
+          <w:szCs w:val="24"/>
+        </w:rPr>
+        <w:t xml:space="preserve"> του χρήστη, όσο και του συγκεκριμένου </w:t>
+      </w:r>
+      <w:r>
+        <w:rPr>
+          <w:rFonts w:cstheme="minorHAnsi"/>
+          <w:sz w:val="24"/>
+          <w:szCs w:val="24"/>
+          <w:lang w:val="en-US"/>
+        </w:rPr>
+        <w:t>Crypto</w:t>
+      </w:r>
+      <w:r>
+        <w:rPr>
+          <w:rFonts w:cstheme="minorHAnsi"/>
+          <w:sz w:val="24"/>
+          <w:szCs w:val="24"/>
+        </w:rPr>
+        <w:t xml:space="preserve"> </w:t>
+      </w:r>
+      <w:r>
+        <w:rPr>
+          <w:rFonts w:cstheme="minorHAnsi"/>
+          <w:sz w:val="24"/>
+          <w:szCs w:val="24"/>
+          <w:lang w:val="en-US"/>
+        </w:rPr>
+        <w:t>currency</w:t>
+      </w:r>
+      <w:r>
+        <w:rPr>
+          <w:rFonts w:cstheme="minorHAnsi"/>
+          <w:sz w:val="24"/>
+          <w:szCs w:val="24"/>
+        </w:rPr>
+        <w:t>.</w:t>
+      </w:r>
+    </w:p>
+    <w:p>
+      <w:pPr>
+        <w:spacing w:after="0"/>
+        <w:ind w:firstLine="11"/>
+        <w:rPr>
+          <w:rFonts w:cstheme="minorHAnsi"/>
+          <w:sz w:val="24"/>
+          <w:szCs w:val="24"/>
+        </w:rPr>
+      </w:pPr>
+    </w:p>
+    <w:p>
+      <w:pPr>
+        <w:spacing w:after="0"/>
+        <w:ind w:firstLine="11"/>
+        <w:rPr>
+          <w:rFonts w:cstheme="minorHAnsi"/>
+          <w:sz w:val="24"/>
+          <w:szCs w:val="24"/>
+        </w:rPr>
+      </w:pPr>
+      <w:r>
+        <w:rPr>
+          <w:rFonts w:cstheme="minorHAnsi"/>
+          <w:sz w:val="24"/>
+          <w:szCs w:val="24"/>
+        </w:rPr>
+        <w:t>10. Το σύστημα εμφανίζει ένα αναδυόμενο παράθυρο επιβεβαίωσης της συναλλαγής.</w:t>
+      </w:r>
+    </w:p>
+    <w:p>
+      <w:pPr>
+        <w:spacing w:after="0"/>
+        <w:ind w:firstLine="11"/>
+        <w:rPr>
+          <w:rFonts w:cstheme="minorHAnsi"/>
+          <w:sz w:val="24"/>
+          <w:szCs w:val="24"/>
+        </w:rPr>
+      </w:pPr>
+    </w:p>
+    <w:p>
+      <w:pPr>
+        <w:spacing w:after="0"/>
+        <w:ind w:firstLine="11"/>
+        <w:rPr>
+          <w:rFonts w:cstheme="minorHAnsi"/>
+          <w:sz w:val="24"/>
+          <w:szCs w:val="24"/>
+        </w:rPr>
+      </w:pPr>
+      <w:r>
+        <w:rPr>
+          <w:rFonts w:cstheme="minorHAnsi"/>
+          <w:sz w:val="24"/>
+          <w:szCs w:val="24"/>
+        </w:rPr>
+        <w:t xml:space="preserve">11. Ο χρήστης εξέρχεται στην αρχική οθόνη </w:t>
+      </w:r>
+      <w:r>
+        <w:rPr>
+          <w:rFonts w:cstheme="minorHAnsi"/>
+          <w:sz w:val="24"/>
+          <w:szCs w:val="24"/>
+          <w:lang w:val="en-US"/>
+        </w:rPr>
+        <w:t>Crypto</w:t>
+      </w:r>
+      <w:r>
+        <w:rPr>
+          <w:rFonts w:cstheme="minorHAnsi"/>
+          <w:sz w:val="24"/>
+          <w:szCs w:val="24"/>
+        </w:rPr>
+        <w:t>-</w:t>
+      </w:r>
+      <w:r>
+        <w:rPr>
+          <w:rFonts w:cstheme="minorHAnsi"/>
+          <w:sz w:val="24"/>
+          <w:szCs w:val="24"/>
+          <w:lang w:val="en-US"/>
+        </w:rPr>
+        <w:t>Dashboard</w:t>
+      </w:r>
+      <w:r>
+        <w:rPr>
+          <w:rFonts w:cstheme="minorHAnsi"/>
+          <w:sz w:val="24"/>
+          <w:szCs w:val="24"/>
+        </w:rPr>
+        <w:t xml:space="preserve"> πατώντας το πλήκτρο “</w:t>
+      </w:r>
+      <w:r>
+        <w:rPr>
+          <w:rFonts w:cstheme="minorHAnsi"/>
+          <w:sz w:val="24"/>
+          <w:szCs w:val="24"/>
+          <w:lang w:val="en-US"/>
+        </w:rPr>
+        <w:t>Back</w:t>
+      </w:r>
+      <w:r>
+        <w:rPr>
+          <w:rFonts w:cstheme="minorHAnsi"/>
+          <w:sz w:val="24"/>
+          <w:szCs w:val="24"/>
+        </w:rPr>
+        <w:t xml:space="preserve"> </w:t>
+      </w:r>
+      <w:r>
+        <w:rPr>
+          <w:rFonts w:cstheme="minorHAnsi"/>
+          <w:sz w:val="24"/>
+          <w:szCs w:val="24"/>
+          <w:lang w:val="en-US"/>
+        </w:rPr>
+        <w:t>to</w:t>
+      </w:r>
+      <w:r>
+        <w:rPr>
+          <w:rFonts w:cstheme="minorHAnsi"/>
+          <w:sz w:val="24"/>
+          <w:szCs w:val="24"/>
+        </w:rPr>
+        <w:t xml:space="preserve"> </w:t>
+      </w:r>
+      <w:r>
+        <w:rPr>
+          <w:rFonts w:cstheme="minorHAnsi"/>
+          <w:sz w:val="24"/>
+          <w:szCs w:val="24"/>
+          <w:lang w:val="en-US"/>
+        </w:rPr>
+        <w:t>Main</w:t>
+      </w:r>
+      <w:r>
+        <w:rPr>
+          <w:rFonts w:cstheme="minorHAnsi"/>
+          <w:sz w:val="24"/>
+          <w:szCs w:val="24"/>
+        </w:rPr>
+        <w:t>”.</w:t>
+      </w:r>
+    </w:p>
+    <w:p>
+      <w:pPr>
+        <w:spacing w:after="0"/>
+        <w:ind w:firstLine="720"/>
+        <w:rPr>
+          <w:rFonts w:cstheme="minorHAnsi"/>
+          <w:sz w:val="24"/>
+          <w:szCs w:val="24"/>
+        </w:rPr>
+      </w:pPr>
+    </w:p>
+    <w:p>
+      <w:pPr>
+        <w:spacing w:after="0"/>
+        <w:ind w:firstLine="720"/>
+        <w:rPr>
+          <w:rFonts w:cstheme="minorHAnsi"/>
+          <w:sz w:val="24"/>
+          <w:szCs w:val="24"/>
+        </w:rPr>
+      </w:pPr>
+    </w:p>
+    <w:p>
+      <w:pPr>
+        <w:spacing w:after="0"/>
+        <w:rPr>
+          <w:rFonts w:cstheme="minorHAnsi"/>
+          <w:sz w:val="24"/>
+          <w:szCs w:val="24"/>
+        </w:rPr>
+      </w:pPr>
+    </w:p>
+    <w:p>
+      <w:pPr>
+        <w:pStyle w:val="a6"/>
+        <w:ind w:left="0"/>
+        <w:rPr>
+          <w:rFonts w:cstheme="minorHAnsi"/>
+          <w:b/>
+          <w:bCs/>
+          <w:color w:val="0070C0"/>
+          <w:u w:val="single"/>
+        </w:rPr>
+      </w:pPr>
+      <w:r>
+        <w:rPr>
+          <w:rFonts w:cstheme="minorHAnsi"/>
+          <w:b/>
+          <w:bCs/>
+          <w:color w:val="0070C0"/>
+          <w:u w:val="single"/>
+        </w:rPr>
+        <w:t xml:space="preserve">Εναλλακτική ροή </w:t>
+      </w:r>
+      <w:r>
+        <w:rPr>
+          <w:rFonts w:cstheme="minorHAnsi"/>
+          <w:b/>
+          <w:bCs/>
+          <w:color w:val="0070C0"/>
+          <w:u w:val="single"/>
+        </w:rPr>
+        <w:t>1</w:t>
+      </w:r>
+      <w:r>
+        <w:rPr>
+          <w:rFonts w:cstheme="minorHAnsi"/>
+          <w:b/>
+          <w:bCs/>
+          <w:color w:val="0070C0"/>
+          <w:u w:val="single"/>
+        </w:rPr>
+        <w:t>:</w:t>
+      </w:r>
+      <w:r>
+        <w:rPr>
+          <w:rFonts w:cstheme="minorHAnsi"/>
+          <w:b/>
+          <w:bCs/>
+          <w:color w:val="0070C0"/>
+          <w:u w:val="single"/>
+        </w:rPr>
+        <w:t xml:space="preserve"> “Πώληση κρυπτονομίσματος”</w:t>
+      </w:r>
+    </w:p>
+    <w:p>
+      <w:pPr>
+        <w:spacing w:after="0"/>
+        <w:ind w:firstLine="720"/>
+        <w:rPr>
+          <w:rFonts w:cstheme="minorHAnsi"/>
+          <w:sz w:val="24"/>
+          <w:szCs w:val="24"/>
+        </w:rPr>
+      </w:pPr>
+    </w:p>
+    <w:p>
+      <w:pPr>
+        <w:spacing w:after="0"/>
+        <w:ind w:firstLine="11"/>
+        <w:rPr>
+          <w:rFonts w:cstheme="minorHAnsi"/>
+          <w:sz w:val="24"/>
+          <w:szCs w:val="24"/>
+        </w:rPr>
+      </w:pPr>
+      <w:r>
+        <w:rPr>
+          <w:rFonts w:cstheme="minorHAnsi"/>
+          <w:sz w:val="24"/>
+          <w:szCs w:val="24"/>
+        </w:rPr>
+        <w:t>4.</w:t>
+      </w:r>
+      <w:r>
+        <w:rPr>
+          <w:rFonts w:cstheme="minorHAnsi"/>
+          <w:sz w:val="24"/>
+          <w:szCs w:val="24"/>
+        </w:rPr>
+        <w:t>α</w:t>
+      </w:r>
+      <w:r>
+        <w:rPr>
+          <w:rFonts w:cstheme="minorHAnsi"/>
+          <w:sz w:val="24"/>
+          <w:szCs w:val="24"/>
+        </w:rPr>
+        <w:t xml:space="preserve">.1. Ο χρήστης επιλέγει την πώληση κρυπτονομίσματος, πατώντας το πλήκτρο </w:t>
+      </w:r>
+      <w:r>
+        <w:rPr>
+          <w:rFonts w:cstheme="minorHAnsi"/>
+          <w:sz w:val="24"/>
+          <w:szCs w:val="24"/>
+          <w:lang w:val="en-US"/>
+        </w:rPr>
+        <w:t>Sell</w:t>
+      </w:r>
+      <w:r>
+        <w:rPr>
+          <w:rFonts w:cstheme="minorHAnsi"/>
+          <w:sz w:val="24"/>
+          <w:szCs w:val="24"/>
+        </w:rPr>
+        <w:t>.</w:t>
+      </w:r>
+    </w:p>
+    <w:p>
+      <w:pPr>
+        <w:spacing w:after="0"/>
+        <w:ind w:firstLine="720"/>
+        <w:rPr>
+          <w:rFonts w:cstheme="minorHAnsi"/>
+          <w:sz w:val="24"/>
+          <w:szCs w:val="24"/>
+        </w:rPr>
+      </w:pPr>
+    </w:p>
+    <w:p>
+      <w:pPr>
+        <w:spacing w:after="0"/>
+        <w:rPr>
+          <w:rFonts w:cstheme="minorHAnsi"/>
+          <w:sz w:val="24"/>
+          <w:szCs w:val="24"/>
+        </w:rPr>
+      </w:pPr>
+      <w:r>
+        <w:rPr>
+          <w:rFonts w:cstheme="minorHAnsi"/>
+          <w:sz w:val="24"/>
+          <w:szCs w:val="24"/>
+        </w:rPr>
+        <w:t>4.</w:t>
+      </w:r>
+      <w:r>
+        <w:rPr>
+          <w:rFonts w:cstheme="minorHAnsi"/>
+          <w:sz w:val="24"/>
+          <w:szCs w:val="24"/>
+        </w:rPr>
+        <w:t>α</w:t>
+      </w:r>
+      <w:r>
+        <w:rPr>
+          <w:rFonts w:cstheme="minorHAnsi"/>
+          <w:sz w:val="24"/>
+          <w:szCs w:val="24"/>
+        </w:rPr>
+        <w:t>.2. Το σύστημα εμφανίζει την οθόνη “</w:t>
+      </w:r>
+      <w:r>
+        <w:rPr>
+          <w:rFonts w:cstheme="minorHAnsi"/>
+          <w:sz w:val="24"/>
+          <w:szCs w:val="24"/>
+          <w:lang w:val="en-US"/>
+        </w:rPr>
+        <w:t>Choose</w:t>
+      </w:r>
+      <w:r>
+        <w:rPr>
+          <w:rFonts w:cstheme="minorHAnsi"/>
+          <w:sz w:val="24"/>
+          <w:szCs w:val="24"/>
+        </w:rPr>
+        <w:t xml:space="preserve"> </w:t>
+      </w:r>
+      <w:r>
+        <w:rPr>
+          <w:rFonts w:cstheme="minorHAnsi"/>
+          <w:sz w:val="24"/>
+          <w:szCs w:val="24"/>
+          <w:lang w:val="en-US"/>
+        </w:rPr>
+        <w:t>Crypto</w:t>
+      </w:r>
+      <w:r>
+        <w:rPr>
+          <w:rFonts w:cstheme="minorHAnsi"/>
+          <w:sz w:val="24"/>
+          <w:szCs w:val="24"/>
+        </w:rPr>
+        <w:t>”, στην οποία ο χρήστης καλείται να επιλέξει το κρυπτονόμισμα με το οποίο θα πραγματοποιήσει την συναλλαγή.</w:t>
+      </w:r>
+    </w:p>
+    <w:p>
+      <w:pPr>
+        <w:spacing w:after="0"/>
+        <w:ind w:firstLine="720"/>
+        <w:rPr>
+          <w:rFonts w:cstheme="minorHAnsi"/>
+          <w:sz w:val="24"/>
+          <w:szCs w:val="24"/>
+        </w:rPr>
+      </w:pPr>
+    </w:p>
+    <w:p>
+      <w:pPr>
+        <w:spacing w:after="0"/>
+        <w:rPr>
+          <w:rFonts w:cstheme="minorHAnsi"/>
+          <w:sz w:val="24"/>
+          <w:szCs w:val="24"/>
+        </w:rPr>
+      </w:pPr>
+      <w:r>
+        <w:rPr>
+          <w:rFonts w:cstheme="minorHAnsi"/>
+          <w:sz w:val="24"/>
+          <w:szCs w:val="24"/>
+        </w:rPr>
+        <w:t>4.</w:t>
+      </w:r>
+      <w:r>
+        <w:rPr>
+          <w:rFonts w:cstheme="minorHAnsi"/>
+          <w:sz w:val="24"/>
+          <w:szCs w:val="24"/>
+        </w:rPr>
+        <w:t>α</w:t>
+      </w:r>
+      <w:r>
+        <w:rPr>
+          <w:rFonts w:cstheme="minorHAnsi"/>
+          <w:sz w:val="24"/>
+          <w:szCs w:val="24"/>
+        </w:rPr>
+        <w:t xml:space="preserve">.3. Ο χρήστης επιλέγει το αντίστοιχο κρυπτονόμισμα. </w:t>
+      </w:r>
+    </w:p>
+    <w:p>
+      <w:pPr>
+        <w:spacing w:after="0"/>
+        <w:ind w:firstLine="720"/>
+        <w:rPr>
+          <w:rFonts w:cstheme="minorHAnsi"/>
+          <w:sz w:val="24"/>
+          <w:szCs w:val="24"/>
+        </w:rPr>
+      </w:pPr>
+    </w:p>
+    <w:p>
+      <w:pPr>
+        <w:spacing w:after="0"/>
+        <w:rPr>
+          <w:rFonts w:cstheme="minorHAnsi"/>
+          <w:sz w:val="24"/>
+          <w:szCs w:val="24"/>
+        </w:rPr>
+      </w:pPr>
+      <w:r>
+        <w:rPr>
+          <w:rFonts w:cstheme="minorHAnsi"/>
+          <w:sz w:val="24"/>
+          <w:szCs w:val="24"/>
+        </w:rPr>
+        <w:t>4.</w:t>
+      </w:r>
+      <w:r>
+        <w:rPr>
+          <w:rFonts w:cstheme="minorHAnsi"/>
+          <w:sz w:val="24"/>
+          <w:szCs w:val="24"/>
+        </w:rPr>
+        <w:t>α</w:t>
+      </w:r>
+      <w:r>
+        <w:rPr>
+          <w:rFonts w:cstheme="minorHAnsi"/>
+          <w:sz w:val="24"/>
+          <w:szCs w:val="24"/>
+        </w:rPr>
+        <w:t>.4. Το σύστημα εμφανίζει την οθόνη πώλησης “</w:t>
+      </w:r>
+      <w:r>
+        <w:rPr>
+          <w:rFonts w:cstheme="minorHAnsi"/>
+          <w:sz w:val="24"/>
+          <w:szCs w:val="24"/>
+          <w:lang w:val="en-US"/>
+        </w:rPr>
+        <w:t>Sell</w:t>
+      </w:r>
+      <w:r>
+        <w:rPr>
+          <w:rFonts w:cstheme="minorHAnsi"/>
+          <w:sz w:val="24"/>
+          <w:szCs w:val="24"/>
+        </w:rPr>
+        <w:t xml:space="preserve"> </w:t>
+      </w:r>
+      <w:r>
+        <w:rPr>
+          <w:rFonts w:cstheme="minorHAnsi"/>
+          <w:sz w:val="24"/>
+          <w:szCs w:val="24"/>
+          <w:lang w:val="en-US"/>
+        </w:rPr>
+        <w:t>Crypto</w:t>
+      </w:r>
+      <w:r>
+        <w:rPr>
+          <w:rFonts w:cstheme="minorHAnsi"/>
+          <w:sz w:val="24"/>
+          <w:szCs w:val="24"/>
+        </w:rPr>
+        <w:t>”, στην οποία ο χρήστης έχει την δυνατότητα επιλογής του ποσού συναλλαγής (σε κρυπτονόμισμα).</w:t>
+      </w:r>
+    </w:p>
+    <w:p>
+      <w:pPr>
+        <w:spacing w:after="0"/>
+        <w:rPr>
+          <w:rFonts w:cstheme="minorHAnsi"/>
+          <w:sz w:val="24"/>
+          <w:szCs w:val="24"/>
+        </w:rPr>
+      </w:pPr>
+    </w:p>
+    <w:p>
+      <w:pPr>
+        <w:spacing w:after="0"/>
+        <w:rPr>
+          <w:rFonts w:cstheme="minorHAnsi"/>
+          <w:sz w:val="24"/>
+          <w:szCs w:val="24"/>
+        </w:rPr>
+      </w:pPr>
+      <w:r>
+        <w:rPr>
+          <w:rFonts w:cstheme="minorHAnsi"/>
+          <w:sz w:val="24"/>
+          <w:szCs w:val="24"/>
+        </w:rPr>
+        <w:t>4.</w:t>
+      </w:r>
+      <w:r>
+        <w:rPr>
+          <w:rFonts w:cstheme="minorHAnsi"/>
+          <w:sz w:val="24"/>
+          <w:szCs w:val="24"/>
+        </w:rPr>
+        <w:t>α</w:t>
+      </w:r>
+      <w:r>
+        <w:rPr>
+          <w:rFonts w:cstheme="minorHAnsi"/>
+          <w:sz w:val="24"/>
+          <w:szCs w:val="24"/>
+        </w:rPr>
+        <w:t>.5. Ο χρήστης πληκτρολογεί το ποσό συναλλαγής.</w:t>
+      </w:r>
+    </w:p>
+    <w:p>
+      <w:pPr>
+        <w:spacing w:after="0"/>
+        <w:ind w:firstLine="720"/>
+        <w:rPr>
+          <w:rFonts w:cstheme="minorHAnsi"/>
+          <w:sz w:val="24"/>
+          <w:szCs w:val="24"/>
+        </w:rPr>
+      </w:pPr>
+    </w:p>
+    <w:p>
+      <w:pPr>
+        <w:spacing w:after="0"/>
+        <w:rPr>
+          <w:rFonts w:cstheme="minorHAnsi"/>
+          <w:sz w:val="24"/>
+          <w:szCs w:val="24"/>
+        </w:rPr>
+      </w:pPr>
+      <w:r>
+        <w:rPr>
+          <w:rFonts w:cstheme="minorHAnsi"/>
+          <w:sz w:val="24"/>
+          <w:szCs w:val="24"/>
+        </w:rPr>
+        <w:t>4.</w:t>
+      </w:r>
+      <w:r>
+        <w:rPr>
+          <w:rFonts w:cstheme="minorHAnsi"/>
+          <w:sz w:val="24"/>
+          <w:szCs w:val="24"/>
+        </w:rPr>
+        <w:t>α</w:t>
+      </w:r>
+      <w:r>
+        <w:rPr>
+          <w:rFonts w:cstheme="minorHAnsi"/>
+          <w:sz w:val="24"/>
+          <w:szCs w:val="24"/>
+        </w:rPr>
+        <w:t>.6. Ο χρήστης επιβεβαιώνει την συναλλαγή, πατώντας το πλήκτρο “</w:t>
+      </w:r>
+      <w:r>
+        <w:rPr>
+          <w:rFonts w:cstheme="minorHAnsi"/>
+          <w:sz w:val="24"/>
+          <w:szCs w:val="24"/>
+          <w:lang w:val="en-US"/>
+        </w:rPr>
+        <w:t>Sell</w:t>
+      </w:r>
+      <w:r>
+        <w:rPr>
+          <w:rFonts w:cstheme="minorHAnsi"/>
+          <w:sz w:val="24"/>
+          <w:szCs w:val="24"/>
+        </w:rPr>
+        <w:t>”.</w:t>
+      </w:r>
+    </w:p>
+    <w:p>
+      <w:pPr>
+        <w:spacing w:after="0"/>
+        <w:ind w:firstLine="720"/>
+        <w:rPr>
+          <w:rFonts w:cstheme="minorHAnsi"/>
+          <w:sz w:val="24"/>
+          <w:szCs w:val="24"/>
+        </w:rPr>
+      </w:pPr>
+    </w:p>
+    <w:p>
+      <w:pPr>
+        <w:spacing w:after="0"/>
+        <w:ind w:firstLine="11"/>
+        <w:rPr>
+          <w:rFonts w:cstheme="minorHAnsi"/>
+          <w:sz w:val="24"/>
+          <w:szCs w:val="24"/>
+        </w:rPr>
+      </w:pPr>
+      <w:r>
+        <w:rPr>
+          <w:rFonts w:cstheme="minorHAnsi"/>
+          <w:sz w:val="24"/>
+          <w:szCs w:val="24"/>
+        </w:rPr>
+        <w:t>4.</w:t>
+      </w:r>
+      <w:r>
+        <w:rPr>
+          <w:rFonts w:cstheme="minorHAnsi"/>
+          <w:sz w:val="24"/>
+          <w:szCs w:val="24"/>
+        </w:rPr>
+        <w:t>α</w:t>
+      </w:r>
+      <w:r>
+        <w:rPr>
+          <w:rFonts w:cstheme="minorHAnsi"/>
+          <w:sz w:val="24"/>
+          <w:szCs w:val="24"/>
+        </w:rPr>
+        <w:t>.7. Το σύστημα ελέγχει επιτυχώς την διαθεσιμότητα του συγκεκριμένου κρυπτονομίσματος σε σχέση με το ποσό που έχει πληκτρολογήσει ο χρήστης.</w:t>
+      </w:r>
+    </w:p>
+    <w:p>
+      <w:pPr>
+        <w:spacing w:after="0"/>
+        <w:rPr>
+          <w:rFonts w:cstheme="minorHAnsi"/>
+          <w:sz w:val="24"/>
+          <w:szCs w:val="24"/>
+        </w:rPr>
+      </w:pPr>
+      <w:r>
+        <w:rPr>
+          <w:rFonts w:cstheme="minorHAnsi"/>
+          <w:sz w:val="24"/>
+          <w:szCs w:val="24"/>
+        </w:rPr>
+        <w:t xml:space="preserve"> </w:t>
+      </w:r>
+    </w:p>
+    <w:p>
+      <w:pPr>
+        <w:spacing w:after="0"/>
+        <w:ind w:firstLine="11"/>
+        <w:rPr>
+          <w:rFonts w:cstheme="minorHAnsi"/>
+          <w:sz w:val="24"/>
+          <w:szCs w:val="24"/>
+        </w:rPr>
+      </w:pPr>
+      <w:r>
+        <w:rPr>
+          <w:rFonts w:cstheme="minorHAnsi"/>
+          <w:sz w:val="24"/>
+          <w:szCs w:val="24"/>
+        </w:rPr>
+        <w:t>4.</w:t>
+      </w:r>
+      <w:r>
+        <w:rPr>
+          <w:rFonts w:cstheme="minorHAnsi"/>
+          <w:sz w:val="24"/>
+          <w:szCs w:val="24"/>
+        </w:rPr>
+        <w:t>α</w:t>
+      </w:r>
+      <w:r>
+        <w:rPr>
+          <w:rFonts w:cstheme="minorHAnsi"/>
+          <w:sz w:val="24"/>
+          <w:szCs w:val="24"/>
+        </w:rPr>
+        <w:t>.8. Το σύστημα πραγματοποιεί την συγκεκριμένη συναλλαγή, καταχωρώντας τη στην βάση του τραπεζικού συστήματος.</w:t>
+      </w:r>
+    </w:p>
+    <w:p>
+      <w:pPr>
+        <w:spacing w:after="0"/>
+        <w:ind w:firstLine="11"/>
+        <w:rPr>
+          <w:rFonts w:cstheme="minorHAnsi"/>
+          <w:sz w:val="24"/>
+          <w:szCs w:val="24"/>
+        </w:rPr>
+      </w:pPr>
+    </w:p>
+    <w:p>
+      <w:pPr>
+        <w:spacing w:after="0"/>
+        <w:ind w:firstLine="11"/>
+        <w:rPr>
+          <w:rFonts w:cstheme="minorHAnsi"/>
+          <w:sz w:val="24"/>
+          <w:szCs w:val="24"/>
+        </w:rPr>
+      </w:pPr>
+      <w:r>
+        <w:rPr>
+          <w:rFonts w:cstheme="minorHAnsi"/>
+          <w:sz w:val="24"/>
+          <w:szCs w:val="24"/>
+        </w:rPr>
+        <w:t>4.</w:t>
+      </w:r>
+      <w:r>
+        <w:rPr>
+          <w:rFonts w:cstheme="minorHAnsi"/>
+          <w:sz w:val="24"/>
+          <w:szCs w:val="24"/>
+        </w:rPr>
+        <w:t>α</w:t>
+      </w:r>
+      <w:r>
+        <w:rPr>
+          <w:rFonts w:cstheme="minorHAnsi"/>
+          <w:sz w:val="24"/>
+          <w:szCs w:val="24"/>
+        </w:rPr>
+        <w:t xml:space="preserve">.9. Το σύστημα ανανεώνει τόσο το υπόλοιπο του </w:t>
+      </w:r>
+      <w:r>
+        <w:rPr>
+          <w:rFonts w:cstheme="minorHAnsi"/>
+          <w:sz w:val="24"/>
+          <w:szCs w:val="24"/>
+          <w:lang w:val="en-US"/>
+        </w:rPr>
+        <w:t>Fiat</w:t>
+      </w:r>
+      <w:r>
+        <w:rPr>
+          <w:rFonts w:cstheme="minorHAnsi"/>
+          <w:sz w:val="24"/>
+          <w:szCs w:val="24"/>
+        </w:rPr>
+        <w:t xml:space="preserve"> </w:t>
+      </w:r>
+      <w:r>
+        <w:rPr>
+          <w:rFonts w:cstheme="minorHAnsi"/>
+          <w:sz w:val="24"/>
+          <w:szCs w:val="24"/>
+          <w:lang w:val="en-US"/>
+        </w:rPr>
+        <w:t>currency</w:t>
+      </w:r>
+      <w:r>
+        <w:rPr>
+          <w:rFonts w:cstheme="minorHAnsi"/>
+          <w:sz w:val="24"/>
+          <w:szCs w:val="24"/>
+        </w:rPr>
+        <w:t xml:space="preserve"> του χρήστη, όσο και του συγκεκριμένου </w:t>
+      </w:r>
+      <w:r>
+        <w:rPr>
+          <w:rFonts w:cstheme="minorHAnsi"/>
+          <w:sz w:val="24"/>
+          <w:szCs w:val="24"/>
+          <w:lang w:val="en-US"/>
+        </w:rPr>
+        <w:t>Crypto</w:t>
+      </w:r>
+      <w:r>
+        <w:rPr>
+          <w:rFonts w:cstheme="minorHAnsi"/>
+          <w:sz w:val="24"/>
+          <w:szCs w:val="24"/>
+        </w:rPr>
+        <w:t xml:space="preserve"> </w:t>
+      </w:r>
+      <w:r>
+        <w:rPr>
+          <w:rFonts w:cstheme="minorHAnsi"/>
+          <w:sz w:val="24"/>
+          <w:szCs w:val="24"/>
+          <w:lang w:val="en-US"/>
+        </w:rPr>
+        <w:t>currency</w:t>
+      </w:r>
+      <w:r>
+        <w:rPr>
+          <w:rFonts w:cstheme="minorHAnsi"/>
+          <w:sz w:val="24"/>
+          <w:szCs w:val="24"/>
+        </w:rPr>
+        <w:t>.</w:t>
+      </w:r>
+    </w:p>
+    <w:p>
+      <w:pPr>
+        <w:spacing w:after="0"/>
+        <w:ind w:firstLine="11"/>
+        <w:rPr>
+          <w:rFonts w:cstheme="minorHAnsi"/>
+          <w:sz w:val="24"/>
+          <w:szCs w:val="24"/>
+        </w:rPr>
+      </w:pPr>
+    </w:p>
+    <w:p>
+      <w:pPr>
+        <w:spacing w:after="0"/>
+        <w:ind w:firstLine="11"/>
+        <w:rPr>
+          <w:rFonts w:cstheme="minorHAnsi"/>
+          <w:sz w:val="24"/>
+          <w:szCs w:val="24"/>
+        </w:rPr>
+      </w:pPr>
+      <w:r>
+        <w:rPr>
+          <w:rFonts w:cstheme="minorHAnsi"/>
+          <w:sz w:val="24"/>
+          <w:szCs w:val="24"/>
+        </w:rPr>
+        <w:t>4.</w:t>
+      </w:r>
+      <w:r>
+        <w:rPr>
+          <w:rFonts w:cstheme="minorHAnsi"/>
+          <w:sz w:val="24"/>
+          <w:szCs w:val="24"/>
+        </w:rPr>
+        <w:t>α</w:t>
+      </w:r>
+      <w:r>
+        <w:rPr>
+          <w:rFonts w:cstheme="minorHAnsi"/>
+          <w:sz w:val="24"/>
+          <w:szCs w:val="24"/>
+        </w:rPr>
+        <w:t>.10. Το σύστημα εμφανίζει ένα αναδυόμενο παράθυρο επιβεβαίωσης της συναλλαγής.</w:t>
+      </w:r>
+    </w:p>
+    <w:p>
+      <w:pPr>
+        <w:spacing w:after="0"/>
+        <w:ind w:firstLine="11"/>
+        <w:rPr>
+          <w:rFonts w:cstheme="minorHAnsi"/>
+          <w:sz w:val="24"/>
+          <w:szCs w:val="24"/>
+        </w:rPr>
+      </w:pPr>
+    </w:p>
+    <w:p>
+      <w:pPr>
+        <w:spacing w:after="0"/>
+        <w:ind w:firstLine="11"/>
+        <w:rPr>
+          <w:rFonts w:cstheme="minorHAnsi"/>
+          <w:sz w:val="24"/>
+          <w:szCs w:val="24"/>
+        </w:rPr>
+      </w:pPr>
+      <w:r>
+        <w:rPr>
+          <w:rFonts w:cstheme="minorHAnsi"/>
+          <w:sz w:val="24"/>
+          <w:szCs w:val="24"/>
+        </w:rPr>
+        <w:t>4.</w:t>
+      </w:r>
+      <w:r>
+        <w:rPr>
+          <w:rFonts w:cstheme="minorHAnsi"/>
+          <w:sz w:val="24"/>
+          <w:szCs w:val="24"/>
+        </w:rPr>
+        <w:t>α</w:t>
+      </w:r>
+      <w:r>
+        <w:rPr>
+          <w:rFonts w:cstheme="minorHAnsi"/>
+          <w:sz w:val="24"/>
+          <w:szCs w:val="24"/>
+        </w:rPr>
+        <w:t>.11. Ο χρήστης εξέρχεται στην αρχική οθόνη “</w:t>
+      </w:r>
+      <w:r>
+        <w:rPr>
+          <w:rFonts w:cstheme="minorHAnsi"/>
+          <w:sz w:val="24"/>
+          <w:szCs w:val="24"/>
+          <w:lang w:val="en-US"/>
+        </w:rPr>
+        <w:t>Crypto</w:t>
+      </w:r>
+      <w:r>
+        <w:rPr>
+          <w:rFonts w:cstheme="minorHAnsi"/>
+          <w:sz w:val="24"/>
+          <w:szCs w:val="24"/>
+        </w:rPr>
+        <w:t>-</w:t>
+      </w:r>
+      <w:r>
+        <w:rPr>
+          <w:rFonts w:cstheme="minorHAnsi"/>
+          <w:sz w:val="24"/>
+          <w:szCs w:val="24"/>
+          <w:lang w:val="en-US"/>
+        </w:rPr>
+        <w:t>Dashboard</w:t>
+      </w:r>
+      <w:r>
+        <w:rPr>
+          <w:rFonts w:cstheme="minorHAnsi"/>
+          <w:sz w:val="24"/>
+          <w:szCs w:val="24"/>
+        </w:rPr>
+        <w:t>” πατώντας το πλήκτρο “</w:t>
+      </w:r>
+      <w:r>
+        <w:rPr>
+          <w:rFonts w:cstheme="minorHAnsi"/>
+          <w:sz w:val="24"/>
+          <w:szCs w:val="24"/>
+          <w:lang w:val="en-US"/>
+        </w:rPr>
+        <w:t>Back</w:t>
+      </w:r>
+      <w:r>
+        <w:rPr>
+          <w:rFonts w:cstheme="minorHAnsi"/>
+          <w:sz w:val="24"/>
+          <w:szCs w:val="24"/>
+        </w:rPr>
+        <w:t xml:space="preserve"> </w:t>
+      </w:r>
+      <w:r>
+        <w:rPr>
+          <w:rFonts w:cstheme="minorHAnsi"/>
+          <w:sz w:val="24"/>
+          <w:szCs w:val="24"/>
+          <w:lang w:val="en-US"/>
+        </w:rPr>
+        <w:t>to</w:t>
+      </w:r>
+      <w:r>
+        <w:rPr>
+          <w:rFonts w:cstheme="minorHAnsi"/>
+          <w:sz w:val="24"/>
+          <w:szCs w:val="24"/>
+        </w:rPr>
+        <w:t xml:space="preserve"> </w:t>
+      </w:r>
+      <w:r>
+        <w:rPr>
+          <w:rFonts w:cstheme="minorHAnsi"/>
+          <w:sz w:val="24"/>
+          <w:szCs w:val="24"/>
+          <w:lang w:val="en-US"/>
+        </w:rPr>
+        <w:t>Main</w:t>
+      </w:r>
+      <w:r>
+        <w:rPr>
+          <w:rFonts w:cstheme="minorHAnsi"/>
+          <w:sz w:val="24"/>
+          <w:szCs w:val="24"/>
+        </w:rPr>
+        <w:t>”.</w:t>
+      </w:r>
+    </w:p>
+    <w:p>
+      <w:pPr>
+        <w:spacing w:after="0"/>
+        <w:ind w:firstLine="11"/>
+        <w:rPr>
+          <w:rFonts w:cstheme="minorHAnsi"/>
+          <w:sz w:val="24"/>
+          <w:szCs w:val="24"/>
+        </w:rPr>
+      </w:pPr>
+    </w:p>
+    <w:p>
+      <w:pPr>
+        <w:spacing w:after="0"/>
+        <w:ind w:firstLine="11"/>
+        <w:rPr>
+          <w:rFonts w:cstheme="minorHAnsi"/>
+          <w:sz w:val="24"/>
+          <w:szCs w:val="24"/>
+        </w:rPr>
+      </w:pPr>
+    </w:p>
+    <w:p>
+      <w:pPr>
+        <w:spacing w:after="0"/>
+        <w:rPr>
+          <w:rFonts w:cstheme="minorHAnsi"/>
+          <w:b/>
+          <w:bCs/>
+          <w:color w:val="0070C0"/>
+          <w:sz w:val="24"/>
+          <w:szCs w:val="24"/>
+          <w:u w:val="single"/>
+        </w:rPr>
+      </w:pPr>
+      <w:r>
+        <w:rPr>
+          <w:rFonts w:cstheme="minorHAnsi"/>
+          <w:b/>
+          <w:bCs/>
+          <w:color w:val="0070C0"/>
+          <w:sz w:val="24"/>
+          <w:szCs w:val="24"/>
+          <w:u w:val="single"/>
+        </w:rPr>
+        <w:t xml:space="preserve">Εναλλακτική ροή </w:t>
+      </w:r>
+      <w:r>
+        <w:rPr>
+          <w:rFonts w:cstheme="minorHAnsi"/>
+          <w:b/>
+          <w:bCs/>
+          <w:color w:val="0070C0"/>
+          <w:sz w:val="24"/>
+          <w:szCs w:val="24"/>
+          <w:u w:val="single"/>
+        </w:rPr>
+        <w:t>2</w:t>
+      </w:r>
+      <w:r>
+        <w:rPr>
+          <w:rFonts w:cstheme="minorHAnsi"/>
+          <w:b/>
+          <w:bCs/>
+          <w:color w:val="0070C0"/>
+          <w:sz w:val="24"/>
+          <w:szCs w:val="24"/>
+          <w:u w:val="single"/>
+        </w:rPr>
+        <w:t>:</w:t>
+      </w:r>
+      <w:r>
+        <w:rPr>
+          <w:rFonts w:cstheme="minorHAnsi"/>
+          <w:b/>
+          <w:bCs/>
+          <w:color w:val="0070C0"/>
+          <w:sz w:val="24"/>
+          <w:szCs w:val="24"/>
+          <w:u w:val="single"/>
+        </w:rPr>
+        <w:t xml:space="preserve"> “Ακύρωση Αγοράς”</w:t>
+      </w:r>
+    </w:p>
+    <w:p>
+      <w:pPr>
+        <w:spacing w:after="0"/>
+        <w:ind w:firstLine="720"/>
+        <w:rPr>
+          <w:rFonts w:cstheme="minorHAnsi"/>
+          <w:sz w:val="24"/>
+          <w:szCs w:val="24"/>
+        </w:rPr>
+      </w:pPr>
+    </w:p>
+    <w:p>
+      <w:pPr>
+        <w:spacing w:after="0"/>
+        <w:rPr>
+          <w:rFonts w:cstheme="minorHAnsi"/>
+          <w:sz w:val="24"/>
+          <w:szCs w:val="24"/>
+        </w:rPr>
+      </w:pPr>
+      <w:r>
+        <w:rPr>
+          <w:rFonts w:cstheme="minorHAnsi"/>
+          <w:b/>
+          <w:bCs/>
+          <w:sz w:val="24"/>
+          <w:szCs w:val="24"/>
+        </w:rPr>
+        <w:t>4.α.6</w:t>
+      </w:r>
+      <w:r>
+        <w:rPr>
+          <w:rFonts w:cstheme="minorHAnsi"/>
+          <w:sz w:val="24"/>
+          <w:szCs w:val="24"/>
+        </w:rPr>
+        <w:t xml:space="preserve">.1. Ο χρήστης έχει πληκτρολογήσει το ποσό αγοράς, αλλά δεν επιθυμεί να ολοκληρώσει την συναλλαγή, πατώντας το πλήκτρο απόρριψης </w:t>
+      </w:r>
+      <w:r>
+        <w:rPr>
+          <w:rFonts w:cstheme="minorHAnsi"/>
+          <w:sz w:val="24"/>
+          <w:szCs w:val="24"/>
+          <w:lang w:val="en-US"/>
+        </w:rPr>
+        <w:t>Cancel</w:t>
+      </w:r>
+      <w:r>
+        <w:rPr>
+          <w:rFonts w:cstheme="minorHAnsi"/>
+          <w:sz w:val="24"/>
+          <w:szCs w:val="24"/>
+        </w:rPr>
+        <w:t>.</w:t>
+      </w:r>
+    </w:p>
+    <w:p>
+      <w:pPr>
+        <w:spacing w:after="0"/>
+        <w:rPr>
+          <w:rFonts w:cstheme="minorHAnsi"/>
+          <w:sz w:val="24"/>
+          <w:szCs w:val="24"/>
+        </w:rPr>
+      </w:pPr>
+    </w:p>
+    <w:p>
+      <w:pPr>
+        <w:spacing w:after="0"/>
+        <w:rPr>
+          <w:rFonts w:cstheme="minorHAnsi"/>
+          <w:sz w:val="24"/>
+          <w:szCs w:val="24"/>
+        </w:rPr>
+      </w:pPr>
+      <w:r>
+        <w:rPr>
+          <w:rFonts w:cstheme="minorHAnsi"/>
+          <w:b/>
+          <w:bCs/>
+          <w:sz w:val="24"/>
+          <w:szCs w:val="24"/>
+        </w:rPr>
+        <w:t>4.</w:t>
+      </w:r>
+      <w:r>
+        <w:rPr>
+          <w:rFonts w:cstheme="minorHAnsi"/>
+          <w:b/>
+          <w:bCs/>
+          <w:sz w:val="24"/>
+          <w:szCs w:val="24"/>
+        </w:rPr>
+        <w:t>α</w:t>
+      </w:r>
+      <w:r>
+        <w:rPr>
+          <w:rFonts w:cstheme="minorHAnsi"/>
+          <w:b/>
+          <w:bCs/>
+          <w:sz w:val="24"/>
+          <w:szCs w:val="24"/>
+        </w:rPr>
+        <w:t>.6</w:t>
+      </w:r>
+      <w:r>
+        <w:rPr>
+          <w:rFonts w:cstheme="minorHAnsi"/>
+          <w:sz w:val="24"/>
+          <w:szCs w:val="24"/>
+        </w:rPr>
+        <w:t>.2. Το σύστημα ανακατευθύνει τον χρήστη στην κύρια οθόνη “</w:t>
+      </w:r>
+      <w:r>
+        <w:rPr>
+          <w:rFonts w:cstheme="minorHAnsi"/>
+          <w:sz w:val="24"/>
+          <w:szCs w:val="24"/>
+          <w:lang w:val="en-US"/>
+        </w:rPr>
+        <w:t>Crypto</w:t>
+      </w:r>
+      <w:r>
+        <w:rPr>
+          <w:rFonts w:cstheme="minorHAnsi"/>
+          <w:sz w:val="24"/>
+          <w:szCs w:val="24"/>
+        </w:rPr>
+        <w:t>-</w:t>
+      </w:r>
+      <w:r>
+        <w:rPr>
+          <w:rFonts w:cstheme="minorHAnsi"/>
+          <w:sz w:val="24"/>
+          <w:szCs w:val="24"/>
+          <w:lang w:val="en-US"/>
+        </w:rPr>
+        <w:t>Dashboard</w:t>
+      </w:r>
+      <w:r>
+        <w:rPr>
+          <w:rFonts w:cstheme="minorHAnsi"/>
+          <w:sz w:val="24"/>
+          <w:szCs w:val="24"/>
+        </w:rPr>
+        <w:t>”</w:t>
+      </w:r>
+    </w:p>
+    <w:p>
+      <w:pPr>
+        <w:spacing w:after="0"/>
+        <w:ind w:firstLine="720"/>
+        <w:rPr>
+          <w:rFonts w:cstheme="minorHAnsi"/>
+          <w:sz w:val="24"/>
+          <w:szCs w:val="24"/>
+        </w:rPr>
+      </w:pPr>
+    </w:p>
+    <w:p>
+      <w:pPr>
+        <w:spacing w:after="0"/>
+        <w:ind w:firstLine="720"/>
+        <w:rPr>
+          <w:rFonts w:cstheme="minorHAnsi"/>
+          <w:sz w:val="24"/>
+          <w:szCs w:val="24"/>
+        </w:rPr>
+      </w:pPr>
+    </w:p>
+    <w:p>
+      <w:pPr>
+        <w:spacing w:after="0"/>
+        <w:rPr>
+          <w:rFonts w:cstheme="minorHAnsi"/>
+          <w:sz w:val="24"/>
+          <w:szCs w:val="24"/>
+        </w:rPr>
+      </w:pPr>
+    </w:p>
+    <w:p>
+      <w:pPr>
+        <w:spacing w:after="0"/>
+        <w:rPr>
+          <w:rFonts w:cstheme="minorHAnsi"/>
+          <w:b/>
+          <w:bCs/>
+          <w:color w:val="0070C0"/>
+          <w:sz w:val="24"/>
+          <w:szCs w:val="24"/>
+          <w:u w:val="single"/>
+        </w:rPr>
+      </w:pPr>
+      <w:r>
+        <w:rPr>
+          <w:rFonts w:cstheme="minorHAnsi"/>
+          <w:b/>
+          <w:bCs/>
+          <w:color w:val="0070C0"/>
+          <w:sz w:val="24"/>
+          <w:szCs w:val="24"/>
+          <w:u w:val="single"/>
+        </w:rPr>
+        <w:t xml:space="preserve">Εναλλακτική ροή </w:t>
+      </w:r>
+      <w:r>
+        <w:rPr>
+          <w:rFonts w:cstheme="minorHAnsi"/>
+          <w:b/>
+          <w:bCs/>
+          <w:color w:val="0070C0"/>
+          <w:sz w:val="24"/>
+          <w:szCs w:val="24"/>
+          <w:u w:val="single"/>
+        </w:rPr>
+        <w:t>3</w:t>
+      </w:r>
+      <w:r>
+        <w:rPr>
+          <w:rFonts w:cstheme="minorHAnsi"/>
+          <w:b/>
+          <w:bCs/>
+          <w:color w:val="0070C0"/>
+          <w:sz w:val="24"/>
+          <w:szCs w:val="24"/>
+          <w:u w:val="single"/>
+        </w:rPr>
+        <w:t>:</w:t>
+      </w:r>
+      <w:r>
+        <w:rPr>
+          <w:rFonts w:cstheme="minorHAnsi"/>
+          <w:b/>
+          <w:bCs/>
+          <w:color w:val="0070C0"/>
+          <w:sz w:val="24"/>
+          <w:szCs w:val="24"/>
+          <w:u w:val="single"/>
+        </w:rPr>
+        <w:t xml:space="preserve"> “Ακύρωση Πώλησης ”</w:t>
+      </w:r>
+    </w:p>
+    <w:p>
+      <w:pPr>
+        <w:spacing w:after="0"/>
+        <w:ind w:firstLine="720"/>
+        <w:rPr>
+          <w:rFonts w:cstheme="minorHAnsi"/>
+          <w:sz w:val="24"/>
+          <w:szCs w:val="24"/>
+        </w:rPr>
+      </w:pPr>
+    </w:p>
+    <w:p>
+      <w:pPr>
+        <w:spacing w:after="0"/>
+        <w:rPr>
+          <w:rFonts w:cstheme="minorHAnsi"/>
+          <w:sz w:val="24"/>
+          <w:szCs w:val="24"/>
+        </w:rPr>
+      </w:pPr>
+      <w:r>
+        <w:rPr>
+          <w:rFonts w:cstheme="minorHAnsi"/>
+          <w:b/>
+          <w:bCs/>
+          <w:sz w:val="24"/>
+          <w:szCs w:val="24"/>
+        </w:rPr>
+        <w:t>4.β.6</w:t>
+      </w:r>
+      <w:r>
+        <w:rPr>
+          <w:rFonts w:cstheme="minorHAnsi"/>
+          <w:sz w:val="24"/>
+          <w:szCs w:val="24"/>
+        </w:rPr>
+        <w:t xml:space="preserve">.1. Ο χρήστης έχει πληκτρολογήσει το ποσό πώλησης, αλλά δεν επιθυμεί να ολοκληρώσει την συναλλαγή, πατώντας το πλήκτρο απόρριψης </w:t>
+      </w:r>
+      <w:r>
+        <w:rPr>
+          <w:rFonts w:cstheme="minorHAnsi"/>
+          <w:sz w:val="24"/>
+          <w:szCs w:val="24"/>
+          <w:lang w:val="en-US"/>
+        </w:rPr>
+        <w:t>Cancel</w:t>
+      </w:r>
+      <w:r>
+        <w:rPr>
+          <w:rFonts w:cstheme="minorHAnsi"/>
+          <w:sz w:val="24"/>
+          <w:szCs w:val="24"/>
+        </w:rPr>
+        <w:t>.</w:t>
+      </w:r>
+    </w:p>
+    <w:p>
+      <w:pPr>
+        <w:spacing w:after="0"/>
+        <w:rPr>
+          <w:rFonts w:cstheme="minorHAnsi"/>
+          <w:sz w:val="24"/>
+          <w:szCs w:val="24"/>
+        </w:rPr>
+      </w:pPr>
+    </w:p>
+    <w:p>
+      <w:pPr>
+        <w:spacing w:after="0"/>
+        <w:rPr>
+          <w:rFonts w:cstheme="minorHAnsi"/>
+          <w:sz w:val="24"/>
+          <w:szCs w:val="24"/>
+        </w:rPr>
+      </w:pPr>
+      <w:r>
+        <w:rPr>
+          <w:rFonts w:cstheme="minorHAnsi"/>
+          <w:b/>
+          <w:bCs/>
+          <w:sz w:val="24"/>
+          <w:szCs w:val="24"/>
+        </w:rPr>
+        <w:t>4.β.6</w:t>
+      </w:r>
+      <w:r>
+        <w:rPr>
+          <w:rFonts w:cstheme="minorHAnsi"/>
+          <w:sz w:val="24"/>
+          <w:szCs w:val="24"/>
+        </w:rPr>
+        <w:t>.2. Το σύστημα ανακατευθύνει τον χρήστη στην κύρια οθόνη “</w:t>
+      </w:r>
+      <w:r>
+        <w:rPr>
+          <w:rFonts w:cstheme="minorHAnsi"/>
+          <w:sz w:val="24"/>
+          <w:szCs w:val="24"/>
+          <w:lang w:val="en-US"/>
+        </w:rPr>
+        <w:t>Crypto</w:t>
+      </w:r>
+      <w:r>
+        <w:rPr>
+          <w:rFonts w:cstheme="minorHAnsi"/>
+          <w:sz w:val="24"/>
+          <w:szCs w:val="24"/>
+        </w:rPr>
+        <w:t>-</w:t>
+      </w:r>
+      <w:r>
+        <w:rPr>
+          <w:rFonts w:cstheme="minorHAnsi"/>
+          <w:sz w:val="24"/>
+          <w:szCs w:val="24"/>
+          <w:lang w:val="en-US"/>
+        </w:rPr>
+        <w:t>Dashboard</w:t>
+      </w:r>
+      <w:r>
+        <w:rPr>
+          <w:rFonts w:cstheme="minorHAnsi"/>
+          <w:sz w:val="24"/>
+          <w:szCs w:val="24"/>
+        </w:rPr>
+        <w:t>”</w:t>
+      </w:r>
+    </w:p>
+    <w:p>
+      <w:pPr>
+        <w:spacing w:after="0"/>
+        <w:ind w:firstLine="720"/>
+        <w:rPr>
+          <w:rFonts w:cstheme="minorHAnsi"/>
+          <w:sz w:val="24"/>
+          <w:szCs w:val="24"/>
+        </w:rPr>
+      </w:pPr>
+    </w:p>
+    <w:p>
+      <w:pPr>
+        <w:spacing w:after="0"/>
+        <w:ind w:firstLine="720"/>
+        <w:rPr>
+          <w:rFonts w:cstheme="minorHAnsi"/>
+          <w:sz w:val="24"/>
+          <w:szCs w:val="24"/>
+        </w:rPr>
+      </w:pPr>
+    </w:p>
+    <w:p>
+      <w:pPr>
+        <w:spacing w:after="0"/>
+        <w:ind w:firstLine="720"/>
+        <w:rPr>
+          <w:rFonts w:cstheme="minorHAnsi"/>
+          <w:sz w:val="24"/>
+          <w:szCs w:val="24"/>
+        </w:rPr>
+      </w:pPr>
+    </w:p>
+    <w:p>
+      <w:pPr>
+        <w:spacing w:after="0"/>
+        <w:ind w:firstLine="720"/>
+        <w:rPr>
+          <w:rFonts w:cstheme="minorHAnsi"/>
+          <w:sz w:val="24"/>
+          <w:szCs w:val="24"/>
+        </w:rPr>
+      </w:pPr>
+    </w:p>
+    <w:p>
+      <w:pPr>
+        <w:spacing w:after="0"/>
+        <w:ind w:firstLine="720"/>
+        <w:rPr>
+          <w:rFonts w:cstheme="minorHAnsi"/>
+          <w:sz w:val="24"/>
+          <w:szCs w:val="24"/>
+        </w:rPr>
+      </w:pPr>
+    </w:p>
+    <w:p>
+      <w:pPr>
+        <w:spacing w:after="0"/>
+        <w:ind w:firstLine="720"/>
+        <w:rPr>
+          <w:rFonts w:cstheme="minorHAnsi"/>
+          <w:sz w:val="24"/>
+          <w:szCs w:val="24"/>
+        </w:rPr>
+      </w:pPr>
+    </w:p>
+    <w:p>
+      <w:pPr>
+        <w:rPr>
+          <w:rFonts w:cstheme="minorHAnsi"/>
+          <w:b/>
+          <w:bCs/>
+          <w:color w:val="0070C0"/>
+          <w:sz w:val="24"/>
+          <w:szCs w:val="24"/>
+          <w:u w:val="single"/>
+        </w:rPr>
+      </w:pPr>
+      <w:r>
+        <w:rPr>
+          <w:rFonts w:cstheme="minorHAnsi"/>
+          <w:b/>
+          <w:bCs/>
+          <w:color w:val="0070C0"/>
+          <w:sz w:val="24"/>
+          <w:szCs w:val="24"/>
+          <w:u w:val="single"/>
+        </w:rPr>
+        <w:t xml:space="preserve">Εναλλακτική ροή </w:t>
+      </w:r>
+      <w:r>
+        <w:rPr>
+          <w:rFonts w:cstheme="minorHAnsi"/>
+          <w:b/>
+          <w:bCs/>
+          <w:color w:val="0070C0"/>
+          <w:sz w:val="24"/>
+          <w:szCs w:val="24"/>
+          <w:u w:val="single"/>
+        </w:rPr>
+        <w:t>4</w:t>
+      </w:r>
+      <w:r>
+        <w:rPr>
+          <w:rFonts w:cstheme="minorHAnsi"/>
+          <w:b/>
+          <w:bCs/>
+          <w:color w:val="0070C0"/>
+          <w:sz w:val="24"/>
+          <w:szCs w:val="24"/>
+          <w:u w:val="single"/>
+        </w:rPr>
+        <w:t>:</w:t>
+      </w:r>
+      <w:r>
+        <w:rPr>
+          <w:rFonts w:cstheme="minorHAnsi"/>
+          <w:b/>
+          <w:bCs/>
+          <w:color w:val="0070C0"/>
+          <w:sz w:val="24"/>
+          <w:szCs w:val="24"/>
+          <w:u w:val="single"/>
+        </w:rPr>
+        <w:t xml:space="preserve"> “Αποτυχία αγοράς”</w:t>
+      </w:r>
+    </w:p>
+    <w:p>
+      <w:pPr>
+        <w:pStyle w:val="a6"/>
+        <w:ind w:left="0"/>
+        <w:rPr>
+          <w:rFonts w:cstheme="minorHAnsi"/>
+          <w:b/>
+          <w:bCs/>
+          <w:color w:val="0070C0"/>
+          <w:u w:val="single"/>
+        </w:rPr>
+      </w:pPr>
+    </w:p>
+    <w:p>
+      <w:pPr>
+        <w:spacing w:after="0"/>
+        <w:rPr>
+          <w:rFonts w:cstheme="minorHAnsi"/>
+          <w:sz w:val="24"/>
+          <w:szCs w:val="24"/>
+        </w:rPr>
+      </w:pPr>
+      <w:r>
+        <w:rPr>
+          <w:rFonts w:cstheme="minorHAnsi"/>
+          <w:b/>
+          <w:bCs/>
+          <w:sz w:val="24"/>
+          <w:szCs w:val="24"/>
+        </w:rPr>
+        <w:t>4.α.7</w:t>
+      </w:r>
+      <w:r>
+        <w:rPr>
+          <w:rFonts w:cstheme="minorHAnsi"/>
+          <w:sz w:val="24"/>
+          <w:szCs w:val="24"/>
+        </w:rPr>
+        <w:t>.1. Το σύστημα μετά από έλεγχο διαπιστώνει την αδυναμία ολοκλήρωσης της συναλλαγής λόγω λανθασμένου ποσού πληκτρολόγησης.</w:t>
+      </w:r>
+    </w:p>
+    <w:p>
+      <w:pPr>
+        <w:spacing w:after="0"/>
+        <w:ind w:firstLine="720"/>
+        <w:rPr>
+          <w:rFonts w:cstheme="minorHAnsi"/>
+          <w:sz w:val="24"/>
+          <w:szCs w:val="24"/>
+        </w:rPr>
+      </w:pPr>
+    </w:p>
+    <w:p>
+      <w:pPr>
+        <w:spacing w:after="0"/>
+        <w:ind w:firstLine="11"/>
+        <w:rPr>
+          <w:rFonts w:cstheme="minorHAnsi"/>
+          <w:sz w:val="24"/>
+          <w:szCs w:val="24"/>
+        </w:rPr>
+      </w:pPr>
+      <w:r>
+        <w:rPr>
+          <w:rFonts w:cstheme="minorHAnsi"/>
+          <w:b/>
+          <w:bCs/>
+          <w:sz w:val="24"/>
+          <w:szCs w:val="24"/>
+        </w:rPr>
         <w:lastRenderedPageBreak/>
-        <w:t xml:space="preserve">4.3. Ο χρήστης επιλέγει το αντίστοιχο κρυπτονόμισμα. </w:t>
+        <w:t>4.α.7</w:t>
+      </w:r>
+      <w:r>
+        <w:rPr>
+          <w:rFonts w:cstheme="minorHAnsi"/>
+          <w:sz w:val="24"/>
+          <w:szCs w:val="24"/>
+        </w:rPr>
+        <w:t>.2. Το σύστημα εμφανίζει ένα αναδυόμενο παράθυρο με αντίστοιχο μήνυμα αποτυχίας συναλλαγής.</w:t>
       </w:r>
     </w:p>
     <w:p>
@@ -14785,1954 +16929,11 @@
       <w:r>
         <w:rPr>
           <w:rFonts w:cstheme="minorHAnsi"/>
-          <w:sz w:val="24"/>
-          <w:szCs w:val="24"/>
-        </w:rPr>
-        <w:t>4.4. Το σύστημα εμφανίζει την οθόνη αγοράς “</w:t>
-      </w:r>
-      <w:r>
-        <w:rPr>
-          <w:rFonts w:cstheme="minorHAnsi"/>
-          <w:sz w:val="24"/>
-          <w:szCs w:val="24"/>
-          <w:lang w:val="en-US"/>
-        </w:rPr>
-        <w:t>Buy</w:t>
-      </w:r>
-      <w:r>
-        <w:rPr>
-          <w:rFonts w:cstheme="minorHAnsi"/>
-          <w:sz w:val="24"/>
-          <w:szCs w:val="24"/>
-        </w:rPr>
-        <w:t xml:space="preserve"> </w:t>
-      </w:r>
-      <w:r>
-        <w:rPr>
-          <w:rFonts w:cstheme="minorHAnsi"/>
-          <w:sz w:val="24"/>
-          <w:szCs w:val="24"/>
-          <w:lang w:val="en-US"/>
-        </w:rPr>
-        <w:t>Crypto</w:t>
-      </w:r>
-      <w:r>
-        <w:rPr>
-          <w:rFonts w:cstheme="minorHAnsi"/>
-          <w:sz w:val="24"/>
-          <w:szCs w:val="24"/>
-        </w:rPr>
-        <w:t>”, στην οποία ο χρήστης έχει την δυνατότητα επιλογής του ποσού συναλλαγής.</w:t>
-      </w:r>
-    </w:p>
-    <w:p>
-      <w:pPr>
-        <w:spacing w:after="0"/>
-        <w:ind w:firstLine="720"/>
-        <w:rPr>
-          <w:rFonts w:cstheme="minorHAnsi"/>
-          <w:sz w:val="24"/>
-          <w:szCs w:val="24"/>
-        </w:rPr>
-      </w:pPr>
-    </w:p>
-    <w:p>
-      <w:pPr>
-        <w:spacing w:after="0"/>
-        <w:rPr>
-          <w:rFonts w:cstheme="minorHAnsi"/>
-          <w:sz w:val="24"/>
-          <w:szCs w:val="24"/>
-        </w:rPr>
-      </w:pPr>
-      <w:r>
-        <w:rPr>
-          <w:rFonts w:cstheme="minorHAnsi"/>
-          <w:sz w:val="24"/>
-          <w:szCs w:val="24"/>
-        </w:rPr>
-        <w:t>4.5. Ο χρήστης πληκτρολογεί το ποσό συναλλαγής.</w:t>
-      </w:r>
-    </w:p>
-    <w:p>
-      <w:pPr>
-        <w:spacing w:after="0"/>
-        <w:ind w:firstLine="720"/>
-        <w:rPr>
-          <w:rFonts w:cstheme="minorHAnsi"/>
-          <w:sz w:val="24"/>
-          <w:szCs w:val="24"/>
-        </w:rPr>
-      </w:pPr>
-    </w:p>
-    <w:p>
-      <w:pPr>
-        <w:spacing w:after="0"/>
-        <w:rPr>
-          <w:rFonts w:cstheme="minorHAnsi"/>
-          <w:sz w:val="24"/>
-          <w:szCs w:val="24"/>
-        </w:rPr>
-      </w:pPr>
-      <w:r>
-        <w:rPr>
-          <w:rFonts w:cstheme="minorHAnsi"/>
-          <w:sz w:val="24"/>
-          <w:szCs w:val="24"/>
-        </w:rPr>
-        <w:t>4.6. Ο χρήστης επιβεβαιώνει την συναλλαγή, πατώντας το πλήκτρο “</w:t>
-      </w:r>
-      <w:r>
-        <w:rPr>
-          <w:rFonts w:cstheme="minorHAnsi"/>
-          <w:sz w:val="24"/>
-          <w:szCs w:val="24"/>
-          <w:lang w:val="en-US"/>
-        </w:rPr>
-        <w:t>Buy</w:t>
-      </w:r>
-      <w:r>
-        <w:rPr>
-          <w:rFonts w:cstheme="minorHAnsi"/>
-          <w:sz w:val="24"/>
-          <w:szCs w:val="24"/>
-        </w:rPr>
-        <w:t>”.</w:t>
-      </w:r>
-    </w:p>
-    <w:p>
-      <w:pPr>
-        <w:spacing w:after="0"/>
-        <w:ind w:firstLine="720"/>
-        <w:rPr>
-          <w:rFonts w:cstheme="minorHAnsi"/>
-          <w:sz w:val="24"/>
-          <w:szCs w:val="24"/>
-        </w:rPr>
-      </w:pPr>
-    </w:p>
-    <w:p>
-      <w:pPr>
-        <w:spacing w:after="0"/>
-        <w:ind w:firstLine="11"/>
-        <w:rPr>
-          <w:rFonts w:cstheme="minorHAnsi"/>
-          <w:sz w:val="24"/>
-          <w:szCs w:val="24"/>
-        </w:rPr>
-      </w:pPr>
-      <w:r>
-        <w:rPr>
-          <w:rFonts w:cstheme="minorHAnsi"/>
-          <w:sz w:val="24"/>
-          <w:szCs w:val="24"/>
-        </w:rPr>
-        <w:t xml:space="preserve">4.7. Το σύστημα ελέγχει επιτυχώς την διαθεσιμότητα του ποσού που έχει πληκτρολογήσει ο χρήστης με βάση το υπόλοιπο του τραπεζικού λογαριασμού του. </w:t>
-      </w:r>
-    </w:p>
-    <w:p>
-      <w:pPr>
-        <w:spacing w:after="0"/>
-        <w:ind w:firstLine="720"/>
-        <w:rPr>
-          <w:rFonts w:cstheme="minorHAnsi"/>
-          <w:b/>
-          <w:bCs/>
-          <w:sz w:val="24"/>
-          <w:szCs w:val="24"/>
-        </w:rPr>
-      </w:pPr>
-    </w:p>
-    <w:p>
-      <w:pPr>
-        <w:spacing w:after="0"/>
-        <w:ind w:firstLine="11"/>
-        <w:rPr>
-          <w:rFonts w:cstheme="minorHAnsi"/>
-          <w:sz w:val="24"/>
-          <w:szCs w:val="24"/>
-        </w:rPr>
-      </w:pPr>
-      <w:r>
-        <w:rPr>
-          <w:rFonts w:cstheme="minorHAnsi"/>
-          <w:sz w:val="24"/>
-          <w:szCs w:val="24"/>
-        </w:rPr>
-        <w:t>4.8. Το σύστημα πραγματοποιεί την συγκεκριμένη συναλλαγή, καταχωρώντας τη στην βάση του τραπεζικού συστήματος.</w:t>
-      </w:r>
-    </w:p>
-    <w:p>
-      <w:pPr>
-        <w:spacing w:after="0"/>
-        <w:ind w:firstLine="11"/>
-        <w:rPr>
-          <w:rFonts w:cstheme="minorHAnsi"/>
-          <w:sz w:val="24"/>
-          <w:szCs w:val="24"/>
-        </w:rPr>
-      </w:pPr>
-    </w:p>
-    <w:p>
-      <w:pPr>
-        <w:spacing w:after="0"/>
-        <w:ind w:firstLine="11"/>
-        <w:rPr>
-          <w:rFonts w:cstheme="minorHAnsi"/>
-          <w:sz w:val="24"/>
-          <w:szCs w:val="24"/>
-        </w:rPr>
-      </w:pPr>
-      <w:r>
-        <w:rPr>
-          <w:rFonts w:cstheme="minorHAnsi"/>
-          <w:sz w:val="24"/>
-          <w:szCs w:val="24"/>
-        </w:rPr>
-        <w:t xml:space="preserve">4.9. Το σύστημα ανανεώνει τόσο το υπόλοιπο του </w:t>
-      </w:r>
-      <w:r>
-        <w:rPr>
-          <w:rFonts w:cstheme="minorHAnsi"/>
-          <w:sz w:val="24"/>
-          <w:szCs w:val="24"/>
-          <w:lang w:val="en-US"/>
-        </w:rPr>
-        <w:t>Fiat</w:t>
-      </w:r>
-      <w:r>
-        <w:rPr>
-          <w:rFonts w:cstheme="minorHAnsi"/>
-          <w:sz w:val="24"/>
-          <w:szCs w:val="24"/>
-        </w:rPr>
-        <w:t xml:space="preserve"> </w:t>
-      </w:r>
-      <w:r>
-        <w:rPr>
-          <w:rFonts w:cstheme="minorHAnsi"/>
-          <w:sz w:val="24"/>
-          <w:szCs w:val="24"/>
-          <w:lang w:val="en-US"/>
-        </w:rPr>
-        <w:t>currency</w:t>
-      </w:r>
-      <w:r>
-        <w:rPr>
-          <w:rFonts w:cstheme="minorHAnsi"/>
-          <w:sz w:val="24"/>
-          <w:szCs w:val="24"/>
-        </w:rPr>
-        <w:t xml:space="preserve"> του χρήστη, όσο και του συγκεκριμένου </w:t>
-      </w:r>
-      <w:r>
-        <w:rPr>
-          <w:rFonts w:cstheme="minorHAnsi"/>
-          <w:sz w:val="24"/>
-          <w:szCs w:val="24"/>
-          <w:lang w:val="en-US"/>
-        </w:rPr>
-        <w:t>Crypto</w:t>
-      </w:r>
-      <w:r>
-        <w:rPr>
-          <w:rFonts w:cstheme="minorHAnsi"/>
-          <w:sz w:val="24"/>
-          <w:szCs w:val="24"/>
-        </w:rPr>
-        <w:t xml:space="preserve"> </w:t>
-      </w:r>
-      <w:r>
-        <w:rPr>
-          <w:rFonts w:cstheme="minorHAnsi"/>
-          <w:sz w:val="24"/>
-          <w:szCs w:val="24"/>
-          <w:lang w:val="en-US"/>
-        </w:rPr>
-        <w:t>currency</w:t>
-      </w:r>
-      <w:r>
-        <w:rPr>
-          <w:rFonts w:cstheme="minorHAnsi"/>
-          <w:sz w:val="24"/>
-          <w:szCs w:val="24"/>
-        </w:rPr>
-        <w:t>.</w:t>
-      </w:r>
-    </w:p>
-    <w:p>
-      <w:pPr>
-        <w:spacing w:after="0"/>
-        <w:ind w:firstLine="11"/>
-        <w:rPr>
-          <w:rFonts w:cstheme="minorHAnsi"/>
-          <w:sz w:val="24"/>
-          <w:szCs w:val="24"/>
-        </w:rPr>
-      </w:pPr>
-    </w:p>
-    <w:p>
-      <w:pPr>
-        <w:spacing w:after="0"/>
-        <w:ind w:firstLine="11"/>
-        <w:rPr>
-          <w:rFonts w:cstheme="minorHAnsi"/>
-          <w:sz w:val="24"/>
-          <w:szCs w:val="24"/>
-        </w:rPr>
-      </w:pPr>
-      <w:r>
-        <w:rPr>
-          <w:rFonts w:cstheme="minorHAnsi"/>
-          <w:sz w:val="24"/>
-          <w:szCs w:val="24"/>
-        </w:rPr>
-        <w:t>4.10. Το σύστημα εμφανίζει ένα αναδυόμενο παράθυρο επιβεβαίωσης της συναλλαγής.</w:t>
-      </w:r>
-    </w:p>
-    <w:p>
-      <w:pPr>
-        <w:spacing w:after="0"/>
-        <w:ind w:firstLine="11"/>
-        <w:rPr>
-          <w:rFonts w:cstheme="minorHAnsi"/>
-          <w:sz w:val="24"/>
-          <w:szCs w:val="24"/>
-        </w:rPr>
-      </w:pPr>
-      <w:r>
-        <w:rPr>
-          <w:rFonts w:cstheme="minorHAnsi"/>
-          <w:sz w:val="24"/>
-          <w:szCs w:val="24"/>
-        </w:rPr>
-        <w:t xml:space="preserve">4.11. Ο χρήστης εξέρχεται στην αρχική οθόνη </w:t>
-      </w:r>
-      <w:r>
-        <w:rPr>
-          <w:rFonts w:cstheme="minorHAnsi"/>
-          <w:sz w:val="24"/>
-          <w:szCs w:val="24"/>
-          <w:lang w:val="en-US"/>
-        </w:rPr>
-        <w:t>Crypto</w:t>
-      </w:r>
-      <w:r>
-        <w:rPr>
-          <w:rFonts w:cstheme="minorHAnsi"/>
-          <w:sz w:val="24"/>
-          <w:szCs w:val="24"/>
-        </w:rPr>
-        <w:t>-</w:t>
-      </w:r>
-      <w:r>
-        <w:rPr>
-          <w:rFonts w:cstheme="minorHAnsi"/>
-          <w:sz w:val="24"/>
-          <w:szCs w:val="24"/>
-          <w:lang w:val="en-US"/>
-        </w:rPr>
-        <w:t>Dashboard</w:t>
-      </w:r>
-      <w:r>
-        <w:rPr>
-          <w:rFonts w:cstheme="minorHAnsi"/>
-          <w:sz w:val="24"/>
-          <w:szCs w:val="24"/>
-        </w:rPr>
-        <w:t xml:space="preserve"> πατώντας το πλήκτρο “</w:t>
-      </w:r>
-      <w:r>
-        <w:rPr>
-          <w:rFonts w:cstheme="minorHAnsi"/>
-          <w:sz w:val="24"/>
-          <w:szCs w:val="24"/>
-          <w:lang w:val="en-US"/>
-        </w:rPr>
-        <w:t>Back</w:t>
-      </w:r>
-      <w:r>
-        <w:rPr>
-          <w:rFonts w:cstheme="minorHAnsi"/>
-          <w:sz w:val="24"/>
-          <w:szCs w:val="24"/>
-        </w:rPr>
-        <w:t xml:space="preserve"> </w:t>
-      </w:r>
-      <w:r>
-        <w:rPr>
-          <w:rFonts w:cstheme="minorHAnsi"/>
-          <w:sz w:val="24"/>
-          <w:szCs w:val="24"/>
-          <w:lang w:val="en-US"/>
-        </w:rPr>
-        <w:t>to</w:t>
-      </w:r>
-      <w:r>
-        <w:rPr>
-          <w:rFonts w:cstheme="minorHAnsi"/>
-          <w:sz w:val="24"/>
-          <w:szCs w:val="24"/>
-        </w:rPr>
-        <w:t xml:space="preserve"> </w:t>
-      </w:r>
-      <w:r>
-        <w:rPr>
-          <w:rFonts w:cstheme="minorHAnsi"/>
-          <w:sz w:val="24"/>
-          <w:szCs w:val="24"/>
-          <w:lang w:val="en-US"/>
-        </w:rPr>
-        <w:t>Main</w:t>
-      </w:r>
-      <w:r>
-        <w:rPr>
-          <w:rFonts w:cstheme="minorHAnsi"/>
-          <w:sz w:val="24"/>
-          <w:szCs w:val="24"/>
-        </w:rPr>
-        <w:t>”.</w:t>
-      </w:r>
-    </w:p>
-    <w:p>
-      <w:pPr>
-        <w:spacing w:after="0"/>
-        <w:ind w:firstLine="720"/>
-        <w:rPr>
-          <w:rFonts w:cstheme="minorHAnsi"/>
-          <w:sz w:val="24"/>
-          <w:szCs w:val="24"/>
-        </w:rPr>
-      </w:pPr>
-    </w:p>
-    <w:p>
-      <w:pPr>
-        <w:spacing w:after="0"/>
-        <w:ind w:firstLine="720"/>
-        <w:rPr>
-          <w:rFonts w:cstheme="minorHAnsi"/>
-          <w:sz w:val="24"/>
-          <w:szCs w:val="24"/>
-        </w:rPr>
-      </w:pPr>
-    </w:p>
-    <w:p>
-      <w:pPr>
-        <w:spacing w:after="0"/>
-        <w:rPr>
-          <w:rFonts w:cstheme="minorHAnsi"/>
-          <w:sz w:val="24"/>
-          <w:szCs w:val="24"/>
-        </w:rPr>
-      </w:pPr>
-    </w:p>
-    <w:p>
-      <w:pPr>
-        <w:pStyle w:val="a6"/>
-        <w:ind w:left="0"/>
-        <w:rPr>
-          <w:rFonts w:cstheme="minorHAnsi"/>
-          <w:b/>
-          <w:bCs/>
-          <w:color w:val="0070C0"/>
-          <w:u w:val="single"/>
-        </w:rPr>
-      </w:pPr>
-      <w:r>
-        <w:rPr>
-          <w:rFonts w:cstheme="minorHAnsi"/>
-          <w:b/>
-          <w:bCs/>
-          <w:color w:val="0070C0"/>
-          <w:u w:val="single"/>
-        </w:rPr>
-        <w:t xml:space="preserve">Εναλλακτική ροή </w:t>
-      </w:r>
-      <w:r>
-        <w:rPr>
-          <w:rFonts w:cstheme="minorHAnsi"/>
-          <w:b/>
-          <w:bCs/>
-          <w:color w:val="0070C0"/>
-          <w:u w:val="single"/>
-        </w:rPr>
-        <w:t>1</w:t>
-      </w:r>
-      <w:r>
-        <w:rPr>
-          <w:rFonts w:cstheme="minorHAnsi"/>
-          <w:b/>
-          <w:bCs/>
-          <w:color w:val="0070C0"/>
-          <w:u w:val="single"/>
-        </w:rPr>
-        <w:t>:</w:t>
-      </w:r>
-      <w:r>
-        <w:rPr>
-          <w:rFonts w:cstheme="minorHAnsi"/>
-          <w:b/>
-          <w:bCs/>
-          <w:color w:val="0070C0"/>
-          <w:u w:val="single"/>
-        </w:rPr>
-        <w:t xml:space="preserve"> “Πώληση κρυπτονομίσματος”</w:t>
-      </w:r>
-    </w:p>
-    <w:p>
-      <w:pPr>
-        <w:spacing w:after="0"/>
-        <w:ind w:firstLine="720"/>
-        <w:rPr>
-          <w:rFonts w:cstheme="minorHAnsi"/>
-          <w:sz w:val="24"/>
-          <w:szCs w:val="24"/>
-        </w:rPr>
-      </w:pPr>
-    </w:p>
-    <w:p>
-      <w:pPr>
-        <w:spacing w:after="0"/>
-        <w:ind w:firstLine="11"/>
-        <w:rPr>
-          <w:rFonts w:cstheme="minorHAnsi"/>
-          <w:sz w:val="24"/>
-          <w:szCs w:val="24"/>
-        </w:rPr>
-      </w:pPr>
-      <w:r>
-        <w:rPr>
-          <w:rFonts w:cstheme="minorHAnsi"/>
-          <w:sz w:val="24"/>
-          <w:szCs w:val="24"/>
-        </w:rPr>
-        <w:t>4.</w:t>
-      </w:r>
-      <w:r>
-        <w:rPr>
-          <w:rFonts w:cstheme="minorHAnsi"/>
-          <w:sz w:val="24"/>
-          <w:szCs w:val="24"/>
-        </w:rPr>
-        <w:t>α</w:t>
-      </w:r>
-      <w:r>
-        <w:rPr>
-          <w:rFonts w:cstheme="minorHAnsi"/>
-          <w:sz w:val="24"/>
-          <w:szCs w:val="24"/>
-        </w:rPr>
-        <w:t xml:space="preserve">.1. Ο χρήστης επιλέγει την πώληση κρυπτονομίσματος, πατώντας το πλήκτρο </w:t>
-      </w:r>
-      <w:r>
-        <w:rPr>
-          <w:rFonts w:cstheme="minorHAnsi"/>
-          <w:sz w:val="24"/>
-          <w:szCs w:val="24"/>
-          <w:lang w:val="en-US"/>
-        </w:rPr>
-        <w:t>Sell</w:t>
-      </w:r>
-      <w:r>
-        <w:rPr>
-          <w:rFonts w:cstheme="minorHAnsi"/>
-          <w:sz w:val="24"/>
-          <w:szCs w:val="24"/>
-        </w:rPr>
-        <w:t>.</w:t>
-      </w:r>
-    </w:p>
-    <w:p>
-      <w:pPr>
-        <w:spacing w:after="0"/>
-        <w:ind w:firstLine="720"/>
-        <w:rPr>
-          <w:rFonts w:cstheme="minorHAnsi"/>
-          <w:sz w:val="24"/>
-          <w:szCs w:val="24"/>
-        </w:rPr>
-      </w:pPr>
-    </w:p>
-    <w:p>
-      <w:pPr>
-        <w:spacing w:after="0"/>
-        <w:rPr>
-          <w:rFonts w:cstheme="minorHAnsi"/>
-          <w:sz w:val="24"/>
-          <w:szCs w:val="24"/>
-        </w:rPr>
-      </w:pPr>
-      <w:r>
-        <w:rPr>
-          <w:rFonts w:cstheme="minorHAnsi"/>
-          <w:sz w:val="24"/>
-          <w:szCs w:val="24"/>
-        </w:rPr>
-        <w:t>4.</w:t>
-      </w:r>
-      <w:r>
-        <w:rPr>
-          <w:rFonts w:cstheme="minorHAnsi"/>
-          <w:sz w:val="24"/>
-          <w:szCs w:val="24"/>
-        </w:rPr>
-        <w:t>α</w:t>
-      </w:r>
-      <w:r>
-        <w:rPr>
-          <w:rFonts w:cstheme="minorHAnsi"/>
-          <w:sz w:val="24"/>
-          <w:szCs w:val="24"/>
-        </w:rPr>
-        <w:t>.2. Το σύστημα εμφανίζει την οθόνη “</w:t>
-      </w:r>
-      <w:r>
-        <w:rPr>
-          <w:rFonts w:cstheme="minorHAnsi"/>
-          <w:sz w:val="24"/>
-          <w:szCs w:val="24"/>
-          <w:lang w:val="en-US"/>
-        </w:rPr>
-        <w:t>Choose</w:t>
-      </w:r>
-      <w:r>
-        <w:rPr>
-          <w:rFonts w:cstheme="minorHAnsi"/>
-          <w:sz w:val="24"/>
-          <w:szCs w:val="24"/>
-        </w:rPr>
-        <w:t xml:space="preserve"> </w:t>
-      </w:r>
-      <w:r>
-        <w:rPr>
-          <w:rFonts w:cstheme="minorHAnsi"/>
-          <w:sz w:val="24"/>
-          <w:szCs w:val="24"/>
-          <w:lang w:val="en-US"/>
-        </w:rPr>
-        <w:t>Crypto</w:t>
-      </w:r>
-      <w:r>
-        <w:rPr>
-          <w:rFonts w:cstheme="minorHAnsi"/>
-          <w:sz w:val="24"/>
-          <w:szCs w:val="24"/>
-        </w:rPr>
-        <w:t>”, στην οποία ο χρήστης καλείται να επιλέξει το κρυπτονόμισμα με το οποίο θα πραγματοποιήσει την συναλλαγή.</w:t>
-      </w:r>
-    </w:p>
-    <w:p>
-      <w:pPr>
-        <w:spacing w:after="0"/>
-        <w:ind w:firstLine="720"/>
-        <w:rPr>
-          <w:rFonts w:cstheme="minorHAnsi"/>
-          <w:sz w:val="24"/>
-          <w:szCs w:val="24"/>
-        </w:rPr>
-      </w:pPr>
-    </w:p>
-    <w:p>
-      <w:pPr>
-        <w:spacing w:after="0"/>
-        <w:rPr>
-          <w:rFonts w:cstheme="minorHAnsi"/>
-          <w:sz w:val="24"/>
-          <w:szCs w:val="24"/>
-        </w:rPr>
-      </w:pPr>
-      <w:r>
-        <w:rPr>
-          <w:rFonts w:cstheme="minorHAnsi"/>
-          <w:sz w:val="24"/>
-          <w:szCs w:val="24"/>
-        </w:rPr>
-        <w:t>4.</w:t>
-      </w:r>
-      <w:r>
-        <w:rPr>
-          <w:rFonts w:cstheme="minorHAnsi"/>
-          <w:sz w:val="24"/>
-          <w:szCs w:val="24"/>
-        </w:rPr>
-        <w:t>α</w:t>
-      </w:r>
-      <w:r>
-        <w:rPr>
-          <w:rFonts w:cstheme="minorHAnsi"/>
-          <w:sz w:val="24"/>
-          <w:szCs w:val="24"/>
-        </w:rPr>
-        <w:t xml:space="preserve">.3. Ο χρήστης επιλέγει το αντίστοιχο κρυπτονόμισμα. </w:t>
-      </w:r>
-    </w:p>
-    <w:p>
-      <w:pPr>
-        <w:spacing w:after="0"/>
-        <w:ind w:firstLine="720"/>
-        <w:rPr>
-          <w:rFonts w:cstheme="minorHAnsi"/>
-          <w:sz w:val="24"/>
-          <w:szCs w:val="24"/>
-        </w:rPr>
-      </w:pPr>
-    </w:p>
-    <w:p>
-      <w:pPr>
-        <w:spacing w:after="0"/>
-        <w:rPr>
-          <w:rFonts w:cstheme="minorHAnsi"/>
-          <w:sz w:val="24"/>
-          <w:szCs w:val="24"/>
-        </w:rPr>
-      </w:pPr>
-      <w:r>
-        <w:rPr>
-          <w:rFonts w:cstheme="minorHAnsi"/>
-          <w:sz w:val="24"/>
-          <w:szCs w:val="24"/>
-        </w:rPr>
-        <w:t>4.</w:t>
-      </w:r>
-      <w:r>
-        <w:rPr>
-          <w:rFonts w:cstheme="minorHAnsi"/>
-          <w:sz w:val="24"/>
-          <w:szCs w:val="24"/>
-        </w:rPr>
-        <w:t>α</w:t>
-      </w:r>
-      <w:r>
-        <w:rPr>
-          <w:rFonts w:cstheme="minorHAnsi"/>
-          <w:sz w:val="24"/>
-          <w:szCs w:val="24"/>
-        </w:rPr>
-        <w:t>.4. Το σύστημα εμφανίζει την οθόνη πώλησης “</w:t>
-      </w:r>
-      <w:r>
-        <w:rPr>
-          <w:rFonts w:cstheme="minorHAnsi"/>
-          <w:sz w:val="24"/>
-          <w:szCs w:val="24"/>
-          <w:lang w:val="en-US"/>
-        </w:rPr>
-        <w:t>Sell</w:t>
-      </w:r>
-      <w:r>
-        <w:rPr>
-          <w:rFonts w:cstheme="minorHAnsi"/>
-          <w:sz w:val="24"/>
-          <w:szCs w:val="24"/>
-        </w:rPr>
-        <w:t xml:space="preserve"> </w:t>
-      </w:r>
-      <w:r>
-        <w:rPr>
-          <w:rFonts w:cstheme="minorHAnsi"/>
-          <w:sz w:val="24"/>
-          <w:szCs w:val="24"/>
-          <w:lang w:val="en-US"/>
-        </w:rPr>
-        <w:t>Crypto</w:t>
-      </w:r>
-      <w:r>
-        <w:rPr>
-          <w:rFonts w:cstheme="minorHAnsi"/>
-          <w:sz w:val="24"/>
-          <w:szCs w:val="24"/>
-        </w:rPr>
-        <w:t>”, στην οποία ο χρήστης έχει την δυνατότητα επιλογής του ποσού συναλλαγής (σε κρυπτονόμισμα).</w:t>
-      </w:r>
-    </w:p>
-    <w:p>
-      <w:pPr>
-        <w:spacing w:after="0"/>
-        <w:rPr>
-          <w:rFonts w:cstheme="minorHAnsi"/>
-          <w:sz w:val="24"/>
-          <w:szCs w:val="24"/>
-        </w:rPr>
-      </w:pPr>
-    </w:p>
-    <w:p>
-      <w:pPr>
-        <w:spacing w:after="0"/>
-        <w:rPr>
-          <w:rFonts w:cstheme="minorHAnsi"/>
-          <w:sz w:val="24"/>
-          <w:szCs w:val="24"/>
-        </w:rPr>
-      </w:pPr>
-      <w:r>
-        <w:rPr>
-          <w:rFonts w:cstheme="minorHAnsi"/>
-          <w:sz w:val="24"/>
-          <w:szCs w:val="24"/>
-        </w:rPr>
-        <w:t>4.</w:t>
-      </w:r>
-      <w:r>
-        <w:rPr>
-          <w:rFonts w:cstheme="minorHAnsi"/>
-          <w:sz w:val="24"/>
-          <w:szCs w:val="24"/>
-        </w:rPr>
-        <w:t>α</w:t>
-      </w:r>
-      <w:r>
-        <w:rPr>
-          <w:rFonts w:cstheme="minorHAnsi"/>
-          <w:sz w:val="24"/>
-          <w:szCs w:val="24"/>
-        </w:rPr>
-        <w:t>.5. Ο χρήστης πληκτρολογεί το ποσό συναλλαγής.</w:t>
-      </w:r>
-    </w:p>
-    <w:p>
-      <w:pPr>
-        <w:spacing w:after="0"/>
-        <w:ind w:firstLine="720"/>
-        <w:rPr>
-          <w:rFonts w:cstheme="minorHAnsi"/>
-          <w:sz w:val="24"/>
-          <w:szCs w:val="24"/>
-        </w:rPr>
-      </w:pPr>
-    </w:p>
-    <w:p>
-      <w:pPr>
-        <w:spacing w:after="0"/>
-        <w:rPr>
-          <w:rFonts w:cstheme="minorHAnsi"/>
-          <w:sz w:val="24"/>
-          <w:szCs w:val="24"/>
-        </w:rPr>
-      </w:pPr>
-      <w:r>
-        <w:rPr>
-          <w:rFonts w:cstheme="minorHAnsi"/>
-          <w:sz w:val="24"/>
-          <w:szCs w:val="24"/>
-        </w:rPr>
-        <w:t>4.</w:t>
-      </w:r>
-      <w:r>
-        <w:rPr>
-          <w:rFonts w:cstheme="minorHAnsi"/>
-          <w:sz w:val="24"/>
-          <w:szCs w:val="24"/>
-        </w:rPr>
-        <w:t>α</w:t>
-      </w:r>
-      <w:r>
-        <w:rPr>
-          <w:rFonts w:cstheme="minorHAnsi"/>
-          <w:sz w:val="24"/>
-          <w:szCs w:val="24"/>
-        </w:rPr>
-        <w:t>.6. Ο χρήστης επιβεβαιώνει την συναλλαγή, πατώντας το πλήκτρο “</w:t>
-      </w:r>
-      <w:r>
-        <w:rPr>
-          <w:rFonts w:cstheme="minorHAnsi"/>
-          <w:sz w:val="24"/>
-          <w:szCs w:val="24"/>
-          <w:lang w:val="en-US"/>
-        </w:rPr>
-        <w:t>Sell</w:t>
-      </w:r>
-      <w:r>
-        <w:rPr>
-          <w:rFonts w:cstheme="minorHAnsi"/>
-          <w:sz w:val="24"/>
-          <w:szCs w:val="24"/>
-        </w:rPr>
-        <w:t>”.</w:t>
-      </w:r>
-    </w:p>
-    <w:p>
-      <w:pPr>
-        <w:spacing w:after="0"/>
-        <w:ind w:firstLine="720"/>
-        <w:rPr>
-          <w:rFonts w:cstheme="minorHAnsi"/>
-          <w:sz w:val="24"/>
-          <w:szCs w:val="24"/>
-        </w:rPr>
-      </w:pPr>
-    </w:p>
-    <w:p>
-      <w:pPr>
-        <w:spacing w:after="0"/>
-        <w:ind w:firstLine="11"/>
-        <w:rPr>
-          <w:rFonts w:cstheme="minorHAnsi"/>
-          <w:sz w:val="24"/>
-          <w:szCs w:val="24"/>
-        </w:rPr>
-      </w:pPr>
-      <w:r>
-        <w:rPr>
-          <w:rFonts w:cstheme="minorHAnsi"/>
-          <w:sz w:val="24"/>
-          <w:szCs w:val="24"/>
-        </w:rPr>
-        <w:t>4.</w:t>
-      </w:r>
-      <w:r>
-        <w:rPr>
-          <w:rFonts w:cstheme="minorHAnsi"/>
-          <w:sz w:val="24"/>
-          <w:szCs w:val="24"/>
-        </w:rPr>
-        <w:t>α</w:t>
-      </w:r>
-      <w:r>
-        <w:rPr>
-          <w:rFonts w:cstheme="minorHAnsi"/>
-          <w:sz w:val="24"/>
-          <w:szCs w:val="24"/>
-        </w:rPr>
-        <w:t>.7. Το σύστημα ελέγχει επιτυχώς την διαθεσιμότητα του συγκεκριμένου κρυπτονομίσματος σε σχέση με το ποσό που έχει πληκτρολογήσει ο χρήστης.</w:t>
-      </w:r>
-    </w:p>
-    <w:p>
-      <w:pPr>
-        <w:spacing w:after="0"/>
-        <w:rPr>
-          <w:rFonts w:cstheme="minorHAnsi"/>
-          <w:sz w:val="24"/>
-          <w:szCs w:val="24"/>
-        </w:rPr>
-      </w:pPr>
-      <w:r>
-        <w:rPr>
-          <w:rFonts w:cstheme="minorHAnsi"/>
-          <w:sz w:val="24"/>
-          <w:szCs w:val="24"/>
-        </w:rPr>
-        <w:lastRenderedPageBreak/>
-        <w:t xml:space="preserve"> </w:t>
-      </w:r>
-    </w:p>
-    <w:p>
-      <w:pPr>
-        <w:spacing w:after="0"/>
-        <w:ind w:firstLine="11"/>
-        <w:rPr>
-          <w:rFonts w:cstheme="minorHAnsi"/>
-          <w:sz w:val="24"/>
-          <w:szCs w:val="24"/>
-        </w:rPr>
-      </w:pPr>
-      <w:r>
-        <w:rPr>
-          <w:rFonts w:cstheme="minorHAnsi"/>
-          <w:sz w:val="24"/>
-          <w:szCs w:val="24"/>
-        </w:rPr>
-        <w:t>4.</w:t>
-      </w:r>
-      <w:r>
-        <w:rPr>
-          <w:rFonts w:cstheme="minorHAnsi"/>
-          <w:sz w:val="24"/>
-          <w:szCs w:val="24"/>
-        </w:rPr>
-        <w:t>α</w:t>
-      </w:r>
-      <w:r>
-        <w:rPr>
-          <w:rFonts w:cstheme="minorHAnsi"/>
-          <w:sz w:val="24"/>
-          <w:szCs w:val="24"/>
-        </w:rPr>
-        <w:t>.8. Το σύστημα πραγματοποιεί την συγκεκριμένη συναλλαγή, καταχωρώντας τη στην βάση του τραπεζικού συστήματος.</w:t>
-      </w:r>
-    </w:p>
-    <w:p>
-      <w:pPr>
-        <w:spacing w:after="0"/>
-        <w:ind w:firstLine="11"/>
-        <w:rPr>
-          <w:rFonts w:cstheme="minorHAnsi"/>
-          <w:sz w:val="24"/>
-          <w:szCs w:val="24"/>
-        </w:rPr>
-      </w:pPr>
-    </w:p>
-    <w:p>
-      <w:pPr>
-        <w:spacing w:after="0"/>
-        <w:ind w:firstLine="11"/>
-        <w:rPr>
-          <w:rFonts w:cstheme="minorHAnsi"/>
-          <w:sz w:val="24"/>
-          <w:szCs w:val="24"/>
-        </w:rPr>
-      </w:pPr>
-      <w:r>
-        <w:rPr>
-          <w:rFonts w:cstheme="minorHAnsi"/>
-          <w:sz w:val="24"/>
-          <w:szCs w:val="24"/>
-        </w:rPr>
-        <w:t>4.</w:t>
-      </w:r>
-      <w:r>
-        <w:rPr>
-          <w:rFonts w:cstheme="minorHAnsi"/>
-          <w:sz w:val="24"/>
-          <w:szCs w:val="24"/>
-        </w:rPr>
-        <w:t>α</w:t>
-      </w:r>
-      <w:r>
-        <w:rPr>
-          <w:rFonts w:cstheme="minorHAnsi"/>
-          <w:sz w:val="24"/>
-          <w:szCs w:val="24"/>
-        </w:rPr>
-        <w:t xml:space="preserve">.9. Το σύστημα ανανεώνει τόσο το υπόλοιπο του </w:t>
-      </w:r>
-      <w:r>
-        <w:rPr>
-          <w:rFonts w:cstheme="minorHAnsi"/>
-          <w:sz w:val="24"/>
-          <w:szCs w:val="24"/>
-          <w:lang w:val="en-US"/>
-        </w:rPr>
-        <w:t>Fiat</w:t>
-      </w:r>
-      <w:r>
-        <w:rPr>
-          <w:rFonts w:cstheme="minorHAnsi"/>
-          <w:sz w:val="24"/>
-          <w:szCs w:val="24"/>
-        </w:rPr>
-        <w:t xml:space="preserve"> </w:t>
-      </w:r>
-      <w:r>
-        <w:rPr>
-          <w:rFonts w:cstheme="minorHAnsi"/>
-          <w:sz w:val="24"/>
-          <w:szCs w:val="24"/>
-          <w:lang w:val="en-US"/>
-        </w:rPr>
-        <w:t>currency</w:t>
-      </w:r>
-      <w:r>
-        <w:rPr>
-          <w:rFonts w:cstheme="minorHAnsi"/>
-          <w:sz w:val="24"/>
-          <w:szCs w:val="24"/>
-        </w:rPr>
-        <w:t xml:space="preserve"> του χρήστη, όσο και του συγκεκριμένου </w:t>
-      </w:r>
-      <w:r>
-        <w:rPr>
-          <w:rFonts w:cstheme="minorHAnsi"/>
-          <w:sz w:val="24"/>
-          <w:szCs w:val="24"/>
-          <w:lang w:val="en-US"/>
-        </w:rPr>
-        <w:t>Crypto</w:t>
-      </w:r>
-      <w:r>
-        <w:rPr>
-          <w:rFonts w:cstheme="minorHAnsi"/>
-          <w:sz w:val="24"/>
-          <w:szCs w:val="24"/>
-        </w:rPr>
-        <w:t xml:space="preserve"> </w:t>
-      </w:r>
-      <w:r>
-        <w:rPr>
-          <w:rFonts w:cstheme="minorHAnsi"/>
-          <w:sz w:val="24"/>
-          <w:szCs w:val="24"/>
-          <w:lang w:val="en-US"/>
-        </w:rPr>
-        <w:t>currency</w:t>
-      </w:r>
-      <w:r>
-        <w:rPr>
-          <w:rFonts w:cstheme="minorHAnsi"/>
-          <w:sz w:val="24"/>
-          <w:szCs w:val="24"/>
-        </w:rPr>
-        <w:t>.</w:t>
-      </w:r>
-    </w:p>
-    <w:p>
-      <w:pPr>
-        <w:spacing w:after="0"/>
-        <w:ind w:firstLine="11"/>
-        <w:rPr>
-          <w:rFonts w:cstheme="minorHAnsi"/>
-          <w:sz w:val="24"/>
-          <w:szCs w:val="24"/>
-        </w:rPr>
-      </w:pPr>
-    </w:p>
-    <w:p>
-      <w:pPr>
-        <w:spacing w:after="0"/>
-        <w:ind w:firstLine="11"/>
-        <w:rPr>
-          <w:rFonts w:cstheme="minorHAnsi"/>
-          <w:sz w:val="24"/>
-          <w:szCs w:val="24"/>
-        </w:rPr>
-      </w:pPr>
-      <w:r>
-        <w:rPr>
-          <w:rFonts w:cstheme="minorHAnsi"/>
-          <w:sz w:val="24"/>
-          <w:szCs w:val="24"/>
-        </w:rPr>
-        <w:t>4.</w:t>
-      </w:r>
-      <w:r>
-        <w:rPr>
-          <w:rFonts w:cstheme="minorHAnsi"/>
-          <w:sz w:val="24"/>
-          <w:szCs w:val="24"/>
-        </w:rPr>
-        <w:t>α</w:t>
-      </w:r>
-      <w:r>
-        <w:rPr>
-          <w:rFonts w:cstheme="minorHAnsi"/>
-          <w:sz w:val="24"/>
-          <w:szCs w:val="24"/>
-        </w:rPr>
-        <w:t>.10. Το σύστημα εμφανίζει ένα αναδυόμενο παράθυρο επιβεβαίωσης της συναλλαγής.</w:t>
-      </w:r>
-    </w:p>
-    <w:p>
-      <w:pPr>
-        <w:spacing w:after="0"/>
-        <w:ind w:firstLine="11"/>
-        <w:rPr>
-          <w:rFonts w:cstheme="minorHAnsi"/>
-          <w:sz w:val="24"/>
-          <w:szCs w:val="24"/>
-        </w:rPr>
-      </w:pPr>
-    </w:p>
-    <w:p>
-      <w:pPr>
-        <w:spacing w:after="0"/>
-        <w:ind w:firstLine="11"/>
-        <w:rPr>
-          <w:rFonts w:cstheme="minorHAnsi"/>
-          <w:sz w:val="24"/>
-          <w:szCs w:val="24"/>
-        </w:rPr>
-      </w:pPr>
-      <w:r>
-        <w:rPr>
-          <w:rFonts w:cstheme="minorHAnsi"/>
-          <w:sz w:val="24"/>
-          <w:szCs w:val="24"/>
-        </w:rPr>
-        <w:t>4.</w:t>
-      </w:r>
-      <w:r>
-        <w:rPr>
-          <w:rFonts w:cstheme="minorHAnsi"/>
-          <w:sz w:val="24"/>
-          <w:szCs w:val="24"/>
-        </w:rPr>
-        <w:t>α</w:t>
-      </w:r>
-      <w:r>
-        <w:rPr>
-          <w:rFonts w:cstheme="minorHAnsi"/>
-          <w:sz w:val="24"/>
-          <w:szCs w:val="24"/>
-        </w:rPr>
-        <w:t>.11. Ο χρήστης εξέρχεται στην αρχική οθόνη “</w:t>
-      </w:r>
-      <w:r>
-        <w:rPr>
-          <w:rFonts w:cstheme="minorHAnsi"/>
-          <w:sz w:val="24"/>
-          <w:szCs w:val="24"/>
-          <w:lang w:val="en-US"/>
-        </w:rPr>
-        <w:t>Crypto</w:t>
-      </w:r>
-      <w:r>
-        <w:rPr>
-          <w:rFonts w:cstheme="minorHAnsi"/>
-          <w:sz w:val="24"/>
-          <w:szCs w:val="24"/>
-        </w:rPr>
-        <w:t>-</w:t>
-      </w:r>
-      <w:r>
-        <w:rPr>
-          <w:rFonts w:cstheme="minorHAnsi"/>
-          <w:sz w:val="24"/>
-          <w:szCs w:val="24"/>
-          <w:lang w:val="en-US"/>
-        </w:rPr>
-        <w:t>Dashboard</w:t>
-      </w:r>
-      <w:r>
-        <w:rPr>
-          <w:rFonts w:cstheme="minorHAnsi"/>
-          <w:sz w:val="24"/>
-          <w:szCs w:val="24"/>
-        </w:rPr>
-        <w:t>” πατώντας το πλήκτρο “</w:t>
-      </w:r>
-      <w:r>
-        <w:rPr>
-          <w:rFonts w:cstheme="minorHAnsi"/>
-          <w:sz w:val="24"/>
-          <w:szCs w:val="24"/>
-          <w:lang w:val="en-US"/>
-        </w:rPr>
-        <w:t>Back</w:t>
-      </w:r>
-      <w:r>
-        <w:rPr>
-          <w:rFonts w:cstheme="minorHAnsi"/>
-          <w:sz w:val="24"/>
-          <w:szCs w:val="24"/>
-        </w:rPr>
-        <w:t xml:space="preserve"> </w:t>
-      </w:r>
-      <w:r>
-        <w:rPr>
-          <w:rFonts w:cstheme="minorHAnsi"/>
-          <w:sz w:val="24"/>
-          <w:szCs w:val="24"/>
-          <w:lang w:val="en-US"/>
-        </w:rPr>
-        <w:t>to</w:t>
-      </w:r>
-      <w:r>
-        <w:rPr>
-          <w:rFonts w:cstheme="minorHAnsi"/>
-          <w:sz w:val="24"/>
-          <w:szCs w:val="24"/>
-        </w:rPr>
-        <w:t xml:space="preserve"> </w:t>
-      </w:r>
-      <w:r>
-        <w:rPr>
-          <w:rFonts w:cstheme="minorHAnsi"/>
-          <w:sz w:val="24"/>
-          <w:szCs w:val="24"/>
-          <w:lang w:val="en-US"/>
-        </w:rPr>
-        <w:t>Main</w:t>
-      </w:r>
-      <w:r>
-        <w:rPr>
-          <w:rFonts w:cstheme="minorHAnsi"/>
-          <w:sz w:val="24"/>
-          <w:szCs w:val="24"/>
-        </w:rPr>
-        <w:t>”.</w:t>
-      </w:r>
-    </w:p>
-    <w:p>
-      <w:pPr>
-        <w:spacing w:after="0"/>
-        <w:ind w:firstLine="11"/>
-        <w:rPr>
-          <w:rFonts w:cstheme="minorHAnsi"/>
-          <w:sz w:val="24"/>
-          <w:szCs w:val="24"/>
-        </w:rPr>
-      </w:pPr>
-    </w:p>
-    <w:p>
-      <w:pPr>
-        <w:spacing w:after="0"/>
-        <w:ind w:firstLine="11"/>
-        <w:rPr>
-          <w:rFonts w:cstheme="minorHAnsi"/>
-          <w:sz w:val="24"/>
-          <w:szCs w:val="24"/>
-        </w:rPr>
-      </w:pPr>
-    </w:p>
-    <w:p>
-      <w:pPr>
-        <w:spacing w:after="0"/>
-        <w:rPr>
-          <w:rFonts w:cstheme="minorHAnsi"/>
-          <w:b/>
-          <w:bCs/>
-          <w:color w:val="0070C0"/>
-          <w:sz w:val="24"/>
-          <w:szCs w:val="24"/>
-          <w:u w:val="single"/>
-        </w:rPr>
-      </w:pPr>
-      <w:r>
-        <w:rPr>
-          <w:rFonts w:cstheme="minorHAnsi"/>
-          <w:b/>
-          <w:bCs/>
-          <w:color w:val="0070C0"/>
-          <w:sz w:val="24"/>
-          <w:szCs w:val="24"/>
-          <w:u w:val="single"/>
-        </w:rPr>
-        <w:t xml:space="preserve">Εναλλακτική ροή </w:t>
-      </w:r>
-      <w:r>
-        <w:rPr>
-          <w:rFonts w:cstheme="minorHAnsi"/>
-          <w:b/>
-          <w:bCs/>
-          <w:color w:val="0070C0"/>
-          <w:sz w:val="24"/>
-          <w:szCs w:val="24"/>
-          <w:u w:val="single"/>
-        </w:rPr>
-        <w:t>2</w:t>
-      </w:r>
-      <w:r>
-        <w:rPr>
-          <w:rFonts w:cstheme="minorHAnsi"/>
-          <w:b/>
-          <w:bCs/>
-          <w:color w:val="0070C0"/>
-          <w:sz w:val="24"/>
-          <w:szCs w:val="24"/>
-          <w:u w:val="single"/>
-        </w:rPr>
-        <w:t>:</w:t>
-      </w:r>
-      <w:r>
-        <w:rPr>
-          <w:rFonts w:cstheme="minorHAnsi"/>
-          <w:b/>
-          <w:bCs/>
-          <w:color w:val="0070C0"/>
-          <w:sz w:val="24"/>
-          <w:szCs w:val="24"/>
-          <w:u w:val="single"/>
-        </w:rPr>
-        <w:t xml:space="preserve"> “Ακύρωση Αγοράς”</w:t>
-      </w:r>
-    </w:p>
-    <w:p>
-      <w:pPr>
-        <w:spacing w:after="0"/>
-        <w:ind w:firstLine="720"/>
-        <w:rPr>
-          <w:rFonts w:cstheme="minorHAnsi"/>
-          <w:sz w:val="24"/>
-          <w:szCs w:val="24"/>
-        </w:rPr>
-      </w:pPr>
-    </w:p>
-    <w:p>
-      <w:pPr>
-        <w:spacing w:after="0"/>
-        <w:rPr>
-          <w:rFonts w:cstheme="minorHAnsi"/>
-          <w:sz w:val="24"/>
-          <w:szCs w:val="24"/>
-        </w:rPr>
-      </w:pPr>
-      <w:r>
-        <w:rPr>
-          <w:rFonts w:cstheme="minorHAnsi"/>
-          <w:b/>
-          <w:bCs/>
-          <w:sz w:val="24"/>
-          <w:szCs w:val="24"/>
-        </w:rPr>
-        <w:t>4.α.6</w:t>
-      </w:r>
-      <w:r>
-        <w:rPr>
-          <w:rFonts w:cstheme="minorHAnsi"/>
-          <w:sz w:val="24"/>
-          <w:szCs w:val="24"/>
-        </w:rPr>
-        <w:t xml:space="preserve">.1. Ο χρήστης έχει πληκτρολογήσει το ποσό αγοράς, αλλά δεν επιθυμεί να ολοκληρώσει την συναλλαγή, πατώντας το πλήκτρο απόρριψης </w:t>
-      </w:r>
-      <w:r>
-        <w:rPr>
-          <w:rFonts w:cstheme="minorHAnsi"/>
-          <w:sz w:val="24"/>
-          <w:szCs w:val="24"/>
-          <w:lang w:val="en-US"/>
-        </w:rPr>
-        <w:t>Cancel</w:t>
-      </w:r>
-      <w:r>
-        <w:rPr>
-          <w:rFonts w:cstheme="minorHAnsi"/>
-          <w:sz w:val="24"/>
-          <w:szCs w:val="24"/>
-        </w:rPr>
-        <w:t>.</w:t>
-      </w:r>
-    </w:p>
-    <w:p>
-      <w:pPr>
-        <w:spacing w:after="0"/>
-        <w:rPr>
-          <w:rFonts w:cstheme="minorHAnsi"/>
-          <w:sz w:val="24"/>
-          <w:szCs w:val="24"/>
-        </w:rPr>
-      </w:pPr>
-    </w:p>
-    <w:p>
-      <w:pPr>
-        <w:spacing w:after="0"/>
-        <w:rPr>
-          <w:rFonts w:cstheme="minorHAnsi"/>
-          <w:sz w:val="24"/>
-          <w:szCs w:val="24"/>
-        </w:rPr>
-      </w:pPr>
-      <w:r>
-        <w:rPr>
-          <w:rFonts w:cstheme="minorHAnsi"/>
-          <w:b/>
-          <w:bCs/>
-          <w:sz w:val="24"/>
-          <w:szCs w:val="24"/>
-        </w:rPr>
-        <w:t>4.</w:t>
-      </w:r>
-      <w:r>
-        <w:rPr>
-          <w:rFonts w:cstheme="minorHAnsi"/>
-          <w:b/>
-          <w:bCs/>
-          <w:sz w:val="24"/>
-          <w:szCs w:val="24"/>
-        </w:rPr>
-        <w:t>α</w:t>
-      </w:r>
-      <w:r>
-        <w:rPr>
-          <w:rFonts w:cstheme="minorHAnsi"/>
-          <w:b/>
-          <w:bCs/>
-          <w:sz w:val="24"/>
-          <w:szCs w:val="24"/>
-        </w:rPr>
-        <w:t>.6</w:t>
-      </w:r>
-      <w:r>
-        <w:rPr>
-          <w:rFonts w:cstheme="minorHAnsi"/>
-          <w:sz w:val="24"/>
-          <w:szCs w:val="24"/>
-        </w:rPr>
-        <w:t>.2. Το σύστημα ανακατευθύνει τον χρήστη στην κύρια οθόνη “</w:t>
-      </w:r>
-      <w:r>
-        <w:rPr>
-          <w:rFonts w:cstheme="minorHAnsi"/>
-          <w:sz w:val="24"/>
-          <w:szCs w:val="24"/>
-          <w:lang w:val="en-US"/>
-        </w:rPr>
-        <w:t>Crypto</w:t>
-      </w:r>
-      <w:r>
-        <w:rPr>
-          <w:rFonts w:cstheme="minorHAnsi"/>
-          <w:sz w:val="24"/>
-          <w:szCs w:val="24"/>
-        </w:rPr>
-        <w:t>-</w:t>
-      </w:r>
-      <w:r>
-        <w:rPr>
-          <w:rFonts w:cstheme="minorHAnsi"/>
-          <w:sz w:val="24"/>
-          <w:szCs w:val="24"/>
-          <w:lang w:val="en-US"/>
-        </w:rPr>
-        <w:t>Dashboard</w:t>
-      </w:r>
-      <w:r>
-        <w:rPr>
-          <w:rFonts w:cstheme="minorHAnsi"/>
-          <w:sz w:val="24"/>
-          <w:szCs w:val="24"/>
-        </w:rPr>
-        <w:t>”</w:t>
-      </w:r>
-    </w:p>
-    <w:p>
-      <w:pPr>
-        <w:spacing w:after="0"/>
-        <w:ind w:firstLine="720"/>
-        <w:rPr>
-          <w:rFonts w:cstheme="minorHAnsi"/>
-          <w:sz w:val="24"/>
-          <w:szCs w:val="24"/>
-        </w:rPr>
-      </w:pPr>
-    </w:p>
-    <w:p>
-      <w:pPr>
-        <w:spacing w:after="0"/>
-        <w:ind w:firstLine="720"/>
-        <w:rPr>
-          <w:rFonts w:cstheme="minorHAnsi"/>
-          <w:sz w:val="24"/>
-          <w:szCs w:val="24"/>
-        </w:rPr>
-      </w:pPr>
-    </w:p>
-    <w:p>
-      <w:pPr>
-        <w:spacing w:after="0"/>
-        <w:rPr>
-          <w:rFonts w:cstheme="minorHAnsi"/>
-          <w:sz w:val="24"/>
-          <w:szCs w:val="24"/>
-        </w:rPr>
-      </w:pPr>
-    </w:p>
-    <w:p>
-      <w:pPr>
-        <w:spacing w:after="0"/>
-        <w:rPr>
-          <w:rFonts w:cstheme="minorHAnsi"/>
-          <w:b/>
-          <w:bCs/>
-          <w:color w:val="0070C0"/>
-          <w:sz w:val="24"/>
-          <w:szCs w:val="24"/>
-          <w:u w:val="single"/>
-        </w:rPr>
-      </w:pPr>
-      <w:r>
-        <w:rPr>
-          <w:rFonts w:cstheme="minorHAnsi"/>
-          <w:b/>
-          <w:bCs/>
-          <w:color w:val="0070C0"/>
-          <w:sz w:val="24"/>
-          <w:szCs w:val="24"/>
-          <w:u w:val="single"/>
-        </w:rPr>
-        <w:t xml:space="preserve">Εναλλακτική ροή </w:t>
-      </w:r>
-      <w:r>
-        <w:rPr>
-          <w:rFonts w:cstheme="minorHAnsi"/>
-          <w:b/>
-          <w:bCs/>
-          <w:color w:val="0070C0"/>
-          <w:sz w:val="24"/>
-          <w:szCs w:val="24"/>
-          <w:u w:val="single"/>
-        </w:rPr>
-        <w:t>3</w:t>
-      </w:r>
-      <w:r>
-        <w:rPr>
-          <w:rFonts w:cstheme="minorHAnsi"/>
-          <w:b/>
-          <w:bCs/>
-          <w:color w:val="0070C0"/>
-          <w:sz w:val="24"/>
-          <w:szCs w:val="24"/>
-          <w:u w:val="single"/>
-        </w:rPr>
-        <w:t>:</w:t>
-      </w:r>
-      <w:r>
-        <w:rPr>
-          <w:rFonts w:cstheme="minorHAnsi"/>
-          <w:b/>
-          <w:bCs/>
-          <w:color w:val="0070C0"/>
-          <w:sz w:val="24"/>
-          <w:szCs w:val="24"/>
-          <w:u w:val="single"/>
-        </w:rPr>
-        <w:t xml:space="preserve"> “Ακύρωση Πώλησης ”</w:t>
-      </w:r>
-    </w:p>
-    <w:p>
-      <w:pPr>
-        <w:spacing w:after="0"/>
-        <w:ind w:firstLine="720"/>
-        <w:rPr>
-          <w:rFonts w:cstheme="minorHAnsi"/>
-          <w:sz w:val="24"/>
-          <w:szCs w:val="24"/>
-        </w:rPr>
-      </w:pPr>
-    </w:p>
-    <w:p>
-      <w:pPr>
-        <w:spacing w:after="0"/>
-        <w:rPr>
-          <w:rFonts w:cstheme="minorHAnsi"/>
-          <w:sz w:val="24"/>
-          <w:szCs w:val="24"/>
-        </w:rPr>
-      </w:pPr>
-      <w:r>
-        <w:rPr>
-          <w:rFonts w:cstheme="minorHAnsi"/>
-          <w:b/>
-          <w:bCs/>
-          <w:sz w:val="24"/>
-          <w:szCs w:val="24"/>
-        </w:rPr>
-        <w:t>4.β.6</w:t>
-      </w:r>
-      <w:r>
-        <w:rPr>
-          <w:rFonts w:cstheme="minorHAnsi"/>
-          <w:sz w:val="24"/>
-          <w:szCs w:val="24"/>
-        </w:rPr>
-        <w:t xml:space="preserve">.1. Ο χρήστης έχει πληκτρολογήσει το ποσό πώλησης, αλλά δεν επιθυμεί να ολοκληρώσει την συναλλαγή, πατώντας το πλήκτρο απόρριψης </w:t>
-      </w:r>
-      <w:r>
-        <w:rPr>
-          <w:rFonts w:cstheme="minorHAnsi"/>
-          <w:sz w:val="24"/>
-          <w:szCs w:val="24"/>
-          <w:lang w:val="en-US"/>
-        </w:rPr>
-        <w:t>Cancel</w:t>
-      </w:r>
-      <w:r>
-        <w:rPr>
-          <w:rFonts w:cstheme="minorHAnsi"/>
-          <w:sz w:val="24"/>
-          <w:szCs w:val="24"/>
-        </w:rPr>
-        <w:t>.</w:t>
-      </w:r>
-    </w:p>
-    <w:p>
-      <w:pPr>
-        <w:spacing w:after="0"/>
-        <w:rPr>
-          <w:rFonts w:cstheme="minorHAnsi"/>
-          <w:sz w:val="24"/>
-          <w:szCs w:val="24"/>
-        </w:rPr>
-      </w:pPr>
-    </w:p>
-    <w:p>
-      <w:pPr>
-        <w:spacing w:after="0"/>
-        <w:rPr>
-          <w:rFonts w:cstheme="minorHAnsi"/>
-          <w:sz w:val="24"/>
-          <w:szCs w:val="24"/>
-        </w:rPr>
-      </w:pPr>
-      <w:r>
-        <w:rPr>
-          <w:rFonts w:cstheme="minorHAnsi"/>
-          <w:b/>
-          <w:bCs/>
-          <w:sz w:val="24"/>
-          <w:szCs w:val="24"/>
-        </w:rPr>
-        <w:t>4.β.6</w:t>
-      </w:r>
-      <w:r>
-        <w:rPr>
-          <w:rFonts w:cstheme="minorHAnsi"/>
-          <w:sz w:val="24"/>
-          <w:szCs w:val="24"/>
-        </w:rPr>
-        <w:t>.2. Το σύστημα ανακατευθύνει τον χρήστη στην κύρια οθόνη “</w:t>
-      </w:r>
-      <w:r>
-        <w:rPr>
-          <w:rFonts w:cstheme="minorHAnsi"/>
-          <w:sz w:val="24"/>
-          <w:szCs w:val="24"/>
-          <w:lang w:val="en-US"/>
-        </w:rPr>
-        <w:t>Crypto</w:t>
-      </w:r>
-      <w:r>
-        <w:rPr>
-          <w:rFonts w:cstheme="minorHAnsi"/>
-          <w:sz w:val="24"/>
-          <w:szCs w:val="24"/>
-        </w:rPr>
-        <w:t>-</w:t>
-      </w:r>
-      <w:r>
-        <w:rPr>
-          <w:rFonts w:cstheme="minorHAnsi"/>
-          <w:sz w:val="24"/>
-          <w:szCs w:val="24"/>
-          <w:lang w:val="en-US"/>
-        </w:rPr>
-        <w:t>Dashboard</w:t>
-      </w:r>
-      <w:r>
-        <w:rPr>
-          <w:rFonts w:cstheme="minorHAnsi"/>
-          <w:sz w:val="24"/>
-          <w:szCs w:val="24"/>
-        </w:rPr>
-        <w:t>”</w:t>
-      </w:r>
-    </w:p>
-    <w:p>
-      <w:pPr>
-        <w:spacing w:after="0"/>
-        <w:ind w:firstLine="720"/>
-        <w:rPr>
-          <w:rFonts w:cstheme="minorHAnsi"/>
-          <w:sz w:val="24"/>
-          <w:szCs w:val="24"/>
-        </w:rPr>
-      </w:pPr>
-    </w:p>
-    <w:p>
-      <w:pPr>
-        <w:spacing w:after="0"/>
-        <w:ind w:firstLine="720"/>
-        <w:rPr>
-          <w:rFonts w:cstheme="minorHAnsi"/>
-          <w:sz w:val="24"/>
-          <w:szCs w:val="24"/>
-        </w:rPr>
-      </w:pPr>
-    </w:p>
-    <w:p>
-      <w:pPr>
-        <w:spacing w:after="0"/>
-        <w:ind w:firstLine="720"/>
-        <w:rPr>
-          <w:rFonts w:cstheme="minorHAnsi"/>
-          <w:sz w:val="24"/>
-          <w:szCs w:val="24"/>
-        </w:rPr>
-      </w:pPr>
-    </w:p>
-    <w:p>
-      <w:pPr>
-        <w:spacing w:after="0"/>
-        <w:ind w:firstLine="720"/>
-        <w:rPr>
-          <w:rFonts w:cstheme="minorHAnsi"/>
-          <w:sz w:val="24"/>
-          <w:szCs w:val="24"/>
-        </w:rPr>
-      </w:pPr>
-    </w:p>
-    <w:p>
-      <w:pPr>
-        <w:spacing w:after="0"/>
-        <w:ind w:firstLine="720"/>
-        <w:rPr>
-          <w:rFonts w:cstheme="minorHAnsi"/>
-          <w:sz w:val="24"/>
-          <w:szCs w:val="24"/>
-        </w:rPr>
-      </w:pPr>
-    </w:p>
-    <w:p>
-      <w:pPr>
-        <w:spacing w:after="0"/>
-        <w:ind w:firstLine="720"/>
-        <w:rPr>
-          <w:rFonts w:cstheme="minorHAnsi"/>
-          <w:sz w:val="24"/>
-          <w:szCs w:val="24"/>
-        </w:rPr>
-      </w:pPr>
-    </w:p>
-    <w:p>
-      <w:pPr>
-        <w:rPr>
-          <w:rFonts w:cstheme="minorHAnsi"/>
-          <w:b/>
-          <w:bCs/>
-          <w:color w:val="0070C0"/>
-          <w:sz w:val="24"/>
-          <w:szCs w:val="24"/>
-          <w:u w:val="single"/>
-        </w:rPr>
-      </w:pPr>
-      <w:r>
-        <w:rPr>
-          <w:rFonts w:cstheme="minorHAnsi"/>
-          <w:b/>
-          <w:bCs/>
-          <w:color w:val="0070C0"/>
-          <w:sz w:val="24"/>
-          <w:szCs w:val="24"/>
-          <w:u w:val="single"/>
-        </w:rPr>
-        <w:t xml:space="preserve">Εναλλακτική ροή </w:t>
-      </w:r>
-      <w:r>
-        <w:rPr>
-          <w:rFonts w:cstheme="minorHAnsi"/>
-          <w:b/>
-          <w:bCs/>
-          <w:color w:val="0070C0"/>
-          <w:sz w:val="24"/>
-          <w:szCs w:val="24"/>
-          <w:u w:val="single"/>
-        </w:rPr>
-        <w:t>4</w:t>
-      </w:r>
-      <w:r>
-        <w:rPr>
-          <w:rFonts w:cstheme="minorHAnsi"/>
-          <w:b/>
-          <w:bCs/>
-          <w:color w:val="0070C0"/>
-          <w:sz w:val="24"/>
-          <w:szCs w:val="24"/>
-          <w:u w:val="single"/>
-        </w:rPr>
-        <w:t>:</w:t>
-      </w:r>
-      <w:r>
-        <w:rPr>
-          <w:rFonts w:cstheme="minorHAnsi"/>
-          <w:b/>
-          <w:bCs/>
-          <w:color w:val="0070C0"/>
-          <w:sz w:val="24"/>
-          <w:szCs w:val="24"/>
-          <w:u w:val="single"/>
-        </w:rPr>
-        <w:t xml:space="preserve"> “Αποτυχία αγοράς”</w:t>
-      </w:r>
-    </w:p>
-    <w:p>
-      <w:pPr>
-        <w:pStyle w:val="a6"/>
-        <w:ind w:left="0"/>
-        <w:rPr>
-          <w:rFonts w:cstheme="minorHAnsi"/>
-          <w:b/>
-          <w:bCs/>
-          <w:color w:val="0070C0"/>
-          <w:u w:val="single"/>
-        </w:rPr>
-      </w:pPr>
-    </w:p>
-    <w:p>
-      <w:pPr>
-        <w:spacing w:after="0"/>
-        <w:rPr>
-          <w:rFonts w:cstheme="minorHAnsi"/>
-          <w:sz w:val="24"/>
-          <w:szCs w:val="24"/>
-        </w:rPr>
-      </w:pPr>
-      <w:r>
-        <w:rPr>
-          <w:rFonts w:cstheme="minorHAnsi"/>
-          <w:b/>
-          <w:bCs/>
-          <w:sz w:val="24"/>
-          <w:szCs w:val="24"/>
-        </w:rPr>
-        <w:t>4.α.7</w:t>
-      </w:r>
-      <w:r>
-        <w:rPr>
-          <w:rFonts w:cstheme="minorHAnsi"/>
-          <w:sz w:val="24"/>
-          <w:szCs w:val="24"/>
-        </w:rPr>
-        <w:t>.1. Το σύστημα μετά από έλεγχο διαπιστώνει την αδυναμία ολοκλήρωσης της συναλλαγής λόγω λανθασμένου ποσού πληκτρολόγησης.</w:t>
-      </w:r>
-    </w:p>
-    <w:p>
-      <w:pPr>
-        <w:spacing w:after="0"/>
-        <w:ind w:firstLine="720"/>
-        <w:rPr>
-          <w:rFonts w:cstheme="minorHAnsi"/>
-          <w:sz w:val="24"/>
-          <w:szCs w:val="24"/>
-        </w:rPr>
-      </w:pPr>
-    </w:p>
-    <w:p>
-      <w:pPr>
-        <w:spacing w:after="0"/>
-        <w:ind w:firstLine="11"/>
-        <w:rPr>
-          <w:rFonts w:cstheme="minorHAnsi"/>
-          <w:sz w:val="24"/>
-          <w:szCs w:val="24"/>
-        </w:rPr>
-      </w:pPr>
-      <w:r>
-        <w:rPr>
-          <w:rFonts w:cstheme="minorHAnsi"/>
-          <w:b/>
-          <w:bCs/>
-          <w:sz w:val="24"/>
-          <w:szCs w:val="24"/>
-        </w:rPr>
-        <w:t>4.α.7</w:t>
-      </w:r>
-      <w:r>
-        <w:rPr>
-          <w:rFonts w:cstheme="minorHAnsi"/>
-          <w:sz w:val="24"/>
-          <w:szCs w:val="24"/>
-        </w:rPr>
-        <w:t>.2. Το σύστημα εμφανίζει ένα αναδυόμενο παράθυρο με αντίστοιχο μήνυμα αποτυχίας συναλλαγής.</w:t>
-      </w:r>
-    </w:p>
-    <w:p>
-      <w:pPr>
-        <w:spacing w:after="0"/>
-        <w:ind w:firstLine="720"/>
-        <w:rPr>
-          <w:rFonts w:cstheme="minorHAnsi"/>
-          <w:sz w:val="24"/>
-          <w:szCs w:val="24"/>
-        </w:rPr>
-      </w:pPr>
-    </w:p>
-    <w:p>
-      <w:pPr>
-        <w:spacing w:after="0"/>
-        <w:rPr>
-          <w:rFonts w:cstheme="minorHAnsi"/>
-          <w:sz w:val="24"/>
-          <w:szCs w:val="24"/>
-        </w:rPr>
-      </w:pPr>
-      <w:r>
-        <w:rPr>
-          <w:rFonts w:cstheme="minorHAnsi"/>
-          <w:b/>
-          <w:bCs/>
-          <w:sz w:val="24"/>
-          <w:szCs w:val="24"/>
-        </w:rPr>
-        <w:lastRenderedPageBreak/>
+          <w:b/>
+          <w:bCs/>
+          <w:sz w:val="24"/>
+          <w:szCs w:val="24"/>
+        </w:rPr>
         <w:t>4.α.7</w:t>
       </w:r>
       <w:r>
@@ -17299,6 +17500,7 @@
         <w:rPr>
           <w:rFonts w:cstheme="minorHAnsi"/>
         </w:rPr>
+        <w:lastRenderedPageBreak/>
         <w:t xml:space="preserve">Το σύστημα φορτώνει το διαθέσιμο υπόλοιπο του χρήστη από τον τραπεζικό λογαριασμό, ο οποίος έχει οριστεί ως προεπιλεγμένος από τον χρήστη στην οθόνη </w:t>
       </w:r>
       <w:r>
@@ -17340,7 +17542,6 @@
         <w:rPr>
           <w:rFonts w:cstheme="minorHAnsi"/>
         </w:rPr>
-        <w:lastRenderedPageBreak/>
         <w:t xml:space="preserve">Το σύστημα εμφανίζει στο χρήστη την οθόνη </w:t>
       </w:r>
       <w:r>

</xml_diff>